<commit_message>
Generation of PDF output using Knit
PDF output is now generated using Knit from RStudio
In addition, pretty table to show result of normalization tests
</commit_message>
<xml_diff>
--- a/Practica2.docx
+++ b/Practica2.docx
@@ -12353,15 +12353,9 @@
       </w:r>
       <w:r>
         <w:rPr>
-          <w:rStyle w:val="KeywordTok"/>
-        </w:rPr>
-        <w:t xml:space="preserve">cat</w:t>
-      </w:r>
-      <w:r>
-        <w:rPr>
-          <w:rStyle w:val="NormalTok"/>
-        </w:rPr>
-        <w:t xml:space="preserve">(name)</w:t>
+          <w:rStyle w:val="CommentTok"/>
+        </w:rPr>
+        <w:t xml:space="preserve">#cat(name)</w:t>
       </w:r>
       <w:r>
         <w:br w:type="textWrapping"/>
@@ -12374,9 +12368,148 @@
       </w:r>
       <w:r>
         <w:rPr>
-          <w:rStyle w:val="KeywordTok"/>
-        </w:rPr>
-        <w:t xml:space="preserve">cat</w:t>
+          <w:rStyle w:val="CommentTok"/>
+        </w:rPr>
+        <w:t xml:space="preserve">#cat("\t")</w:t>
+      </w:r>
+      <w:r>
+        <w:br w:type="textWrapping"/>
+      </w:r>
+      <w:r>
+        <w:rPr>
+          <w:rStyle w:val="NormalTok"/>
+        </w:rPr>
+        <w:t xml:space="preserve">  </w:t>
+      </w:r>
+      <w:r>
+        <w:rPr>
+          <w:rStyle w:val="CommentTok"/>
+        </w:rPr>
+        <w:t xml:space="preserve">#cat(ad_val,ks_val,sh_val,csv_val,"\t")</w:t>
+      </w:r>
+      <w:r>
+        <w:br w:type="textWrapping"/>
+      </w:r>
+      <w:r>
+        <w:rPr>
+          <w:rStyle w:val="NormalTok"/>
+        </w:rPr>
+        <w:t xml:space="preserve">  </w:t>
+      </w:r>
+      <w:r>
+        <w:rPr>
+          <w:rStyle w:val="CommentTok"/>
+        </w:rPr>
+        <w:t xml:space="preserve">#cat("\n")</w:t>
+      </w:r>
+      <w:r>
+        <w:br w:type="textWrapping"/>
+      </w:r>
+      <w:r>
+        <w:rPr>
+          <w:rStyle w:val="NormalTok"/>
+        </w:rPr>
+        <w:t xml:space="preserve">  </w:t>
+      </w:r>
+      <w:r>
+        <w:rPr>
+          <w:rStyle w:val="KeywordTok"/>
+        </w:rPr>
+        <w:t xml:space="preserve">return</w:t>
+      </w:r>
+      <w:r>
+        <w:rPr>
+          <w:rStyle w:val="NormalTok"/>
+        </w:rPr>
+        <w:t xml:space="preserve"> (</w:t>
+      </w:r>
+      <w:r>
+        <w:rPr>
+          <w:rStyle w:val="KeywordTok"/>
+        </w:rPr>
+        <w:t xml:space="preserve">c</w:t>
+      </w:r>
+      <w:r>
+        <w:rPr>
+          <w:rStyle w:val="NormalTok"/>
+        </w:rPr>
+        <w:t xml:space="preserve">(name,ad_val,ks_val,sh_val,csv_val))</w:t>
+      </w:r>
+      <w:r>
+        <w:br w:type="textWrapping"/>
+      </w:r>
+      <w:r>
+        <w:rPr>
+          <w:rStyle w:val="NormalTok"/>
+        </w:rPr>
+        <w:t xml:space="preserve">}</w:t>
+      </w:r>
+    </w:p>
+    <w:p>
+      <w:pPr>
+        <w:pStyle w:val="FirstParagraph"/>
+      </w:pPr>
+      <w:r>
+        <w:t xml:space="preserve">El siguiente código ejecuta los test de normalidad para cada una de las variables numéricas de nuestro dataset:</w:t>
+      </w:r>
+    </w:p>
+    <w:p>
+      <w:pPr>
+        <w:pStyle w:val="SourceCode"/>
+      </w:pPr>
+      <w:r>
+        <w:rPr>
+          <w:rStyle w:val="NormalTok"/>
+        </w:rPr>
+        <w:t xml:space="preserve">col.names =</w:t>
+      </w:r>
+      <w:r>
+        <w:rPr>
+          <w:rStyle w:val="StringTok"/>
+        </w:rPr>
+        <w:t xml:space="preserve"> </w:t>
+      </w:r>
+      <w:r>
+        <w:rPr>
+          <w:rStyle w:val="KeywordTok"/>
+        </w:rPr>
+        <w:t xml:space="preserve">colnames</w:t>
+      </w:r>
+      <w:r>
+        <w:rPr>
+          <w:rStyle w:val="NormalTok"/>
+        </w:rPr>
+        <w:t xml:space="preserve">(students)</w:t>
+      </w:r>
+      <w:r>
+        <w:br w:type="textWrapping"/>
+      </w:r>
+      <w:r>
+        <w:rPr>
+          <w:rStyle w:val="CommentTok"/>
+        </w:rPr>
+        <w:t xml:space="preserve">#cat("Distribucion normal: \n")</w:t>
+      </w:r>
+      <w:r>
+        <w:br w:type="textWrapping"/>
+      </w:r>
+      <w:r>
+        <w:rPr>
+          <w:rStyle w:val="NormalTok"/>
+        </w:rPr>
+        <w:t xml:space="preserve">test_matrix &lt;-</w:t>
+      </w:r>
+      <w:r>
+        <w:rPr>
+          <w:rStyle w:val="StringTok"/>
+        </w:rPr>
+        <w:t xml:space="preserve"> </w:t>
+      </w:r>
+      <w:r>
+        <w:rPr>
+          <w:rStyle w:val="KeywordTok"/>
+        </w:rPr>
+        <w:t xml:space="preserve">matrix</w:t>
       </w:r>
       <w:r>
         <w:rPr>
@@ -12386,21 +12519,150 @@
       </w:r>
       <w:r>
         <w:rPr>
-          <w:rStyle w:val="StringTok"/>
-        </w:rPr>
-        <w:t xml:space="preserve">"</w:t>
-      </w:r>
-      <w:r>
-        <w:rPr>
-          <w:rStyle w:val="CharTok"/>
-        </w:rPr>
-        <w:t xml:space="preserve">\t</w:t>
-      </w:r>
-      <w:r>
-        <w:rPr>
-          <w:rStyle w:val="StringTok"/>
-        </w:rPr>
-        <w:t xml:space="preserve">"</w:t>
+          <w:rStyle w:val="OtherTok"/>
+        </w:rPr>
+        <w:t xml:space="preserve">NA</w:t>
+      </w:r>
+      <w:r>
+        <w:rPr>
+          <w:rStyle w:val="NormalTok"/>
+        </w:rPr>
+        <w:t xml:space="preserve">, </w:t>
+      </w:r>
+      <w:r>
+        <w:rPr>
+          <w:rStyle w:val="DataTypeTok"/>
+        </w:rPr>
+        <w:t xml:space="preserve">nrow =</w:t>
+      </w:r>
+      <w:r>
+        <w:rPr>
+          <w:rStyle w:val="NormalTok"/>
+        </w:rPr>
+        <w:t xml:space="preserve"> </w:t>
+      </w:r>
+      <w:r>
+        <w:rPr>
+          <w:rStyle w:val="DecValTok"/>
+        </w:rPr>
+        <w:t xml:space="preserve">0</w:t>
+      </w:r>
+      <w:r>
+        <w:rPr>
+          <w:rStyle w:val="NormalTok"/>
+        </w:rPr>
+        <w:t xml:space="preserve">, </w:t>
+      </w:r>
+      <w:r>
+        <w:rPr>
+          <w:rStyle w:val="DataTypeTok"/>
+        </w:rPr>
+        <w:t xml:space="preserve">ncol =</w:t>
+      </w:r>
+      <w:r>
+        <w:rPr>
+          <w:rStyle w:val="NormalTok"/>
+        </w:rPr>
+        <w:t xml:space="preserve"> </w:t>
+      </w:r>
+      <w:r>
+        <w:rPr>
+          <w:rStyle w:val="DecValTok"/>
+        </w:rPr>
+        <w:t xml:space="preserve">5</w:t>
+      </w:r>
+      <w:r>
+        <w:rPr>
+          <w:rStyle w:val="NormalTok"/>
+        </w:rPr>
+        <w:t xml:space="preserve">)  </w:t>
+      </w:r>
+      <w:r>
+        <w:br w:type="textWrapping"/>
+      </w:r>
+      <w:r>
+        <w:rPr>
+          <w:rStyle w:val="KeywordTok"/>
+        </w:rPr>
+        <w:t xml:space="preserve">colnames</w:t>
+      </w:r>
+      <w:r>
+        <w:rPr>
+          <w:rStyle w:val="NormalTok"/>
+        </w:rPr>
+        <w:t xml:space="preserve">(test_matrix) &lt;-</w:t>
+      </w:r>
+      <w:r>
+        <w:rPr>
+          <w:rStyle w:val="StringTok"/>
+        </w:rPr>
+        <w:t xml:space="preserve"> </w:t>
+      </w:r>
+      <w:r>
+        <w:rPr>
+          <w:rStyle w:val="KeywordTok"/>
+        </w:rPr>
+        <w:t xml:space="preserve">c</w:t>
+      </w:r>
+      <w:r>
+        <w:rPr>
+          <w:rStyle w:val="NormalTok"/>
+        </w:rPr>
+        <w:t xml:space="preserve">(</w:t>
+      </w:r>
+      <w:r>
+        <w:rPr>
+          <w:rStyle w:val="StringTok"/>
+        </w:rPr>
+        <w:t xml:space="preserve">"Attribute"</w:t>
+      </w:r>
+      <w:r>
+        <w:rPr>
+          <w:rStyle w:val="NormalTok"/>
+        </w:rPr>
+        <w:t xml:space="preserve">,</w:t>
+      </w:r>
+      <w:r>
+        <w:rPr>
+          <w:rStyle w:val="StringTok"/>
+        </w:rPr>
+        <w:t xml:space="preserve">"Anderson-Darling"</w:t>
+      </w:r>
+      <w:r>
+        <w:rPr>
+          <w:rStyle w:val="NormalTok"/>
+        </w:rPr>
+        <w:t xml:space="preserve">,</w:t>
+      </w:r>
+      <w:r>
+        <w:rPr>
+          <w:rStyle w:val="StringTok"/>
+        </w:rPr>
+        <w:t xml:space="preserve">"Kolmogorov-Smirnov"</w:t>
+      </w:r>
+      <w:r>
+        <w:rPr>
+          <w:rStyle w:val="NormalTok"/>
+        </w:rPr>
+        <w:t xml:space="preserve">,</w:t>
+      </w:r>
+      <w:r>
+        <w:rPr>
+          <w:rStyle w:val="StringTok"/>
+        </w:rPr>
+        <w:t xml:space="preserve">"Shapiro"</w:t>
+      </w:r>
+      <w:r>
+        <w:rPr>
+          <w:rStyle w:val="NormalTok"/>
+        </w:rPr>
+        <w:t xml:space="preserve">,</w:t>
+      </w:r>
+      <w:r>
+        <w:rPr>
+          <w:rStyle w:val="StringTok"/>
+        </w:rPr>
+        <w:t xml:space="preserve">"Cramer-von Mises"</w:t>
       </w:r>
       <w:r>
         <w:rPr>
@@ -12413,39 +12675,243 @@
       </w:r>
       <w:r>
         <w:rPr>
+          <w:rStyle w:val="ControlFlowTok"/>
+        </w:rPr>
+        <w:t xml:space="preserve">for</w:t>
+      </w:r>
+      <w:r>
+        <w:rPr>
+          <w:rStyle w:val="NormalTok"/>
+        </w:rPr>
+        <w:t xml:space="preserve"> (i </w:t>
+      </w:r>
+      <w:r>
+        <w:rPr>
+          <w:rStyle w:val="ControlFlowTok"/>
+        </w:rPr>
+        <w:t xml:space="preserve">in</w:t>
+      </w:r>
+      <w:r>
+        <w:rPr>
+          <w:rStyle w:val="NormalTok"/>
+        </w:rPr>
+        <w:t xml:space="preserve"> </w:t>
+      </w:r>
+      <w:r>
+        <w:rPr>
+          <w:rStyle w:val="DecValTok"/>
+        </w:rPr>
+        <w:t xml:space="preserve">1</w:t>
+      </w:r>
+      <w:r>
+        <w:rPr>
+          <w:rStyle w:val="OperatorTok"/>
+        </w:rPr>
+        <w:t xml:space="preserve">:</w:t>
+      </w:r>
+      <w:r>
+        <w:rPr>
+          <w:rStyle w:val="KeywordTok"/>
+        </w:rPr>
+        <w:t xml:space="preserve">ncol</w:t>
+      </w:r>
+      <w:r>
+        <w:rPr>
+          <w:rStyle w:val="NormalTok"/>
+        </w:rPr>
+        <w:t xml:space="preserve">(students)) {</w:t>
+      </w:r>
+      <w:r>
+        <w:br w:type="textWrapping"/>
+      </w:r>
+      <w:r>
+        <w:rPr>
           <w:rStyle w:val="NormalTok"/>
         </w:rPr>
         <w:t xml:space="preserve">  </w:t>
       </w:r>
       <w:r>
         <w:rPr>
-          <w:rStyle w:val="KeywordTok"/>
-        </w:rPr>
-        <w:t xml:space="preserve">cat</w:t>
-      </w:r>
-      <w:r>
-        <w:rPr>
-          <w:rStyle w:val="NormalTok"/>
-        </w:rPr>
-        <w:t xml:space="preserve">(ad_val,ks_val,sh_val,csv_val,</w:t>
-      </w:r>
-      <w:r>
-        <w:rPr>
-          <w:rStyle w:val="StringTok"/>
-        </w:rPr>
-        <w:t xml:space="preserve">"</w:t>
-      </w:r>
-      <w:r>
-        <w:rPr>
-          <w:rStyle w:val="CharTok"/>
-        </w:rPr>
-        <w:t xml:space="preserve">\t</w:t>
-      </w:r>
-      <w:r>
-        <w:rPr>
-          <w:rStyle w:val="StringTok"/>
-        </w:rPr>
-        <w:t xml:space="preserve">"</w:t>
+          <w:rStyle w:val="ControlFlowTok"/>
+        </w:rPr>
+        <w:t xml:space="preserve">if</w:t>
+      </w:r>
+      <w:r>
+        <w:rPr>
+          <w:rStyle w:val="NormalTok"/>
+        </w:rPr>
+        <w:t xml:space="preserve"> (</w:t>
+      </w:r>
+      <w:r>
+        <w:rPr>
+          <w:rStyle w:val="KeywordTok"/>
+        </w:rPr>
+        <w:t xml:space="preserve">is.integer</w:t>
+      </w:r>
+      <w:r>
+        <w:rPr>
+          <w:rStyle w:val="NormalTok"/>
+        </w:rPr>
+        <w:t xml:space="preserve">(students[,i]) </w:t>
+      </w:r>
+      <w:r>
+        <w:rPr>
+          <w:rStyle w:val="OperatorTok"/>
+        </w:rPr>
+        <w:t xml:space="preserve">|</w:t>
+      </w:r>
+      <w:r>
+        <w:rPr>
+          <w:rStyle w:val="StringTok"/>
+        </w:rPr>
+        <w:t xml:space="preserve"> </w:t>
+      </w:r>
+      <w:r>
+        <w:rPr>
+          <w:rStyle w:val="KeywordTok"/>
+        </w:rPr>
+        <w:t xml:space="preserve">is.numeric</w:t>
+      </w:r>
+      <w:r>
+        <w:rPr>
+          <w:rStyle w:val="NormalTok"/>
+        </w:rPr>
+        <w:t xml:space="preserve">(students[,i])) {</w:t>
+      </w:r>
+      <w:r>
+        <w:br w:type="textWrapping"/>
+      </w:r>
+      <w:r>
+        <w:rPr>
+          <w:rStyle w:val="NormalTok"/>
+        </w:rPr>
+        <w:t xml:space="preserve">    </w:t>
+      </w:r>
+      <w:r>
+        <w:rPr>
+          <w:rStyle w:val="KeywordTok"/>
+        </w:rPr>
+        <w:t xml:space="preserve">normTest</w:t>
+      </w:r>
+      <w:r>
+        <w:rPr>
+          <w:rStyle w:val="NormalTok"/>
+        </w:rPr>
+        <w:t xml:space="preserve">(students[,i], col.names[i])</w:t>
+      </w:r>
+      <w:r>
+        <w:br w:type="textWrapping"/>
+      </w:r>
+      <w:r>
+        <w:rPr>
+          <w:rStyle w:val="NormalTok"/>
+        </w:rPr>
+        <w:t xml:space="preserve">    test_matrix &lt;-</w:t>
+      </w:r>
+      <w:r>
+        <w:rPr>
+          <w:rStyle w:val="StringTok"/>
+        </w:rPr>
+        <w:t xml:space="preserve"> </w:t>
+      </w:r>
+      <w:r>
+        <w:rPr>
+          <w:rStyle w:val="KeywordTok"/>
+        </w:rPr>
+        <w:t xml:space="preserve">rbind</w:t>
+      </w:r>
+      <w:r>
+        <w:rPr>
+          <w:rStyle w:val="NormalTok"/>
+        </w:rPr>
+        <w:t xml:space="preserve">(test_matrix, </w:t>
+      </w:r>
+      <w:r>
+        <w:rPr>
+          <w:rStyle w:val="KeywordTok"/>
+        </w:rPr>
+        <w:t xml:space="preserve">normTest</w:t>
+      </w:r>
+      <w:r>
+        <w:rPr>
+          <w:rStyle w:val="NormalTok"/>
+        </w:rPr>
+        <w:t xml:space="preserve">(students[,i], col.names[i]))</w:t>
+      </w:r>
+      <w:r>
+        <w:br w:type="textWrapping"/>
+      </w:r>
+      <w:r>
+        <w:rPr>
+          <w:rStyle w:val="NormalTok"/>
+        </w:rPr>
+        <w:t xml:space="preserve">  }</w:t>
+      </w:r>
+      <w:r>
+        <w:br w:type="textWrapping"/>
+      </w:r>
+      <w:r>
+        <w:rPr>
+          <w:rStyle w:val="NormalTok"/>
+        </w:rPr>
+        <w:t xml:space="preserve">}</w:t>
+      </w:r>
+      <w:r>
+        <w:br w:type="textWrapping"/>
+      </w:r>
+      <w:r>
+        <w:rPr>
+          <w:rStyle w:val="NormalTok"/>
+        </w:rPr>
+        <w:t xml:space="preserve">pander</w:t>
+      </w:r>
+      <w:r>
+        <w:rPr>
+          <w:rStyle w:val="OperatorTok"/>
+        </w:rPr>
+        <w:t xml:space="preserve">::</w:t>
+      </w:r>
+      <w:r>
+        <w:rPr>
+          <w:rStyle w:val="KeywordTok"/>
+        </w:rPr>
+        <w:t xml:space="preserve">pander</w:t>
+      </w:r>
+      <w:r>
+        <w:rPr>
+          <w:rStyle w:val="NormalTok"/>
+        </w:rPr>
+        <w:t xml:space="preserve">(</w:t>
+      </w:r>
+      <w:r>
+        <w:rPr>
+          <w:rStyle w:val="KeywordTok"/>
+        </w:rPr>
+        <w:t xml:space="preserve">data.frame</w:t>
+      </w:r>
+      <w:r>
+        <w:rPr>
+          <w:rStyle w:val="NormalTok"/>
+        </w:rPr>
+        <w:t xml:space="preserve">(test_matrix), </w:t>
+      </w:r>
+      <w:r>
+        <w:rPr>
+          <w:rStyle w:val="DataTypeTok"/>
+        </w:rPr>
+        <w:t xml:space="preserve">split.table =</w:t>
+      </w:r>
+      <w:r>
+        <w:rPr>
+          <w:rStyle w:val="NormalTok"/>
+        </w:rPr>
+        <w:t xml:space="preserve"> </w:t>
+      </w:r>
+      <w:r>
+        <w:rPr>
+          <w:rStyle w:val="DecValTok"/>
+        </w:rPr>
+        <w:t xml:space="preserve">180</w:t>
       </w:r>
       <w:r>
         <w:rPr>
@@ -12453,455 +12919,1083 @@
         </w:rPr>
         <w:t xml:space="preserve">)</w:t>
       </w:r>
-      <w:r>
-        <w:br w:type="textWrapping"/>
-      </w:r>
-      <w:r>
-        <w:rPr>
-          <w:rStyle w:val="NormalTok"/>
-        </w:rPr>
-        <w:t xml:space="preserve">  </w:t>
-      </w:r>
-      <w:r>
-        <w:rPr>
-          <w:rStyle w:val="KeywordTok"/>
-        </w:rPr>
-        <w:t xml:space="preserve">cat</w:t>
-      </w:r>
-      <w:r>
-        <w:rPr>
-          <w:rStyle w:val="NormalTok"/>
-        </w:rPr>
-        <w:t xml:space="preserve">(</w:t>
-      </w:r>
-      <w:r>
-        <w:rPr>
-          <w:rStyle w:val="StringTok"/>
-        </w:rPr>
-        <w:t xml:space="preserve">"</w:t>
-      </w:r>
-      <w:r>
-        <w:rPr>
-          <w:rStyle w:val="CharTok"/>
-        </w:rPr>
-        <w:t xml:space="preserve">\n</w:t>
-      </w:r>
-      <w:r>
-        <w:rPr>
-          <w:rStyle w:val="StringTok"/>
-        </w:rPr>
-        <w:t xml:space="preserve">"</w:t>
-      </w:r>
-      <w:r>
-        <w:rPr>
-          <w:rStyle w:val="NormalTok"/>
-        </w:rPr>
-        <w:t xml:space="preserve">)</w:t>
-      </w:r>
-      <w:r>
-        <w:br w:type="textWrapping"/>
-      </w:r>
-      <w:r>
-        <w:rPr>
-          <w:rStyle w:val="NormalTok"/>
-        </w:rPr>
-        <w:t xml:space="preserve">}</w:t>
-      </w:r>
-    </w:p>
-    <w:p>
-      <w:pPr>
-        <w:pStyle w:val="FirstParagraph"/>
-      </w:pPr>
-      <w:r>
-        <w:t xml:space="preserve">El siguiente código ejecuta los test de normalidad para cada una de las variables numéricas de nuestro dataset:</w:t>
-      </w:r>
-    </w:p>
-    <w:p>
-      <w:pPr>
-        <w:pStyle w:val="SourceCode"/>
-      </w:pPr>
-      <w:r>
-        <w:rPr>
-          <w:rStyle w:val="NormalTok"/>
-        </w:rPr>
-        <w:t xml:space="preserve">col.names =</w:t>
-      </w:r>
-      <w:r>
-        <w:rPr>
-          <w:rStyle w:val="StringTok"/>
-        </w:rPr>
-        <w:t xml:space="preserve"> </w:t>
-      </w:r>
-      <w:r>
-        <w:rPr>
-          <w:rStyle w:val="KeywordTok"/>
-        </w:rPr>
-        <w:t xml:space="preserve">colnames</w:t>
-      </w:r>
-      <w:r>
-        <w:rPr>
-          <w:rStyle w:val="NormalTok"/>
-        </w:rPr>
-        <w:t xml:space="preserve">(students)</w:t>
-      </w:r>
-      <w:r>
-        <w:br w:type="textWrapping"/>
-      </w:r>
-      <w:r>
-        <w:rPr>
-          <w:rStyle w:val="KeywordTok"/>
-        </w:rPr>
-        <w:t xml:space="preserve">cat</w:t>
-      </w:r>
-      <w:r>
-        <w:rPr>
-          <w:rStyle w:val="NormalTok"/>
-        </w:rPr>
-        <w:t xml:space="preserve">(</w:t>
-      </w:r>
-      <w:r>
-        <w:rPr>
-          <w:rStyle w:val="StringTok"/>
-        </w:rPr>
-        <w:t xml:space="preserve">"Distribucion normal: </w:t>
-      </w:r>
-      <w:r>
-        <w:rPr>
-          <w:rStyle w:val="CharTok"/>
-        </w:rPr>
-        <w:t xml:space="preserve">\n</w:t>
-      </w:r>
-      <w:r>
-        <w:rPr>
-          <w:rStyle w:val="StringTok"/>
-        </w:rPr>
-        <w:t xml:space="preserve">"</w:t>
-      </w:r>
-      <w:r>
-        <w:rPr>
-          <w:rStyle w:val="NormalTok"/>
-        </w:rPr>
-        <w:t xml:space="preserve">)</w:t>
-      </w:r>
-    </w:p>
-    <w:p>
-      <w:pPr>
-        <w:pStyle w:val="SourceCode"/>
-      </w:pPr>
-      <w:r>
-        <w:rPr>
-          <w:rStyle w:val="VerbatimChar"/>
-        </w:rPr>
-        <w:t xml:space="preserve">## Distribucion normal:</w:t>
-      </w:r>
-    </w:p>
-    <w:p>
-      <w:pPr>
-        <w:pStyle w:val="SourceCode"/>
-      </w:pPr>
-      <w:r>
-        <w:rPr>
-          <w:rStyle w:val="ControlFlowTok"/>
-        </w:rPr>
-        <w:t xml:space="preserve">for</w:t>
-      </w:r>
-      <w:r>
-        <w:rPr>
-          <w:rStyle w:val="NormalTok"/>
-        </w:rPr>
-        <w:t xml:space="preserve"> (i </w:t>
-      </w:r>
-      <w:r>
-        <w:rPr>
-          <w:rStyle w:val="ControlFlowTok"/>
-        </w:rPr>
-        <w:t xml:space="preserve">in</w:t>
-      </w:r>
-      <w:r>
-        <w:rPr>
-          <w:rStyle w:val="NormalTok"/>
-        </w:rPr>
-        <w:t xml:space="preserve"> </w:t>
-      </w:r>
-      <w:r>
-        <w:rPr>
-          <w:rStyle w:val="DecValTok"/>
-        </w:rPr>
-        <w:t xml:space="preserve">1</w:t>
-      </w:r>
-      <w:r>
-        <w:rPr>
-          <w:rStyle w:val="OperatorTok"/>
-        </w:rPr>
-        <w:t xml:space="preserve">:</w:t>
-      </w:r>
-      <w:r>
-        <w:rPr>
-          <w:rStyle w:val="KeywordTok"/>
-        </w:rPr>
-        <w:t xml:space="preserve">ncol</w:t>
-      </w:r>
-      <w:r>
-        <w:rPr>
-          <w:rStyle w:val="NormalTok"/>
-        </w:rPr>
-        <w:t xml:space="preserve">(students)) {</w:t>
-      </w:r>
-      <w:r>
-        <w:br w:type="textWrapping"/>
-      </w:r>
-      <w:r>
-        <w:rPr>
-          <w:rStyle w:val="NormalTok"/>
-        </w:rPr>
-        <w:t xml:space="preserve">  </w:t>
-      </w:r>
-      <w:r>
-        <w:rPr>
-          <w:rStyle w:val="ControlFlowTok"/>
-        </w:rPr>
-        <w:t xml:space="preserve">if</w:t>
-      </w:r>
-      <w:r>
-        <w:rPr>
-          <w:rStyle w:val="NormalTok"/>
-        </w:rPr>
-        <w:t xml:space="preserve"> (</w:t>
-      </w:r>
-      <w:r>
-        <w:rPr>
-          <w:rStyle w:val="KeywordTok"/>
-        </w:rPr>
-        <w:t xml:space="preserve">is.integer</w:t>
-      </w:r>
-      <w:r>
-        <w:rPr>
-          <w:rStyle w:val="NormalTok"/>
-        </w:rPr>
-        <w:t xml:space="preserve">(students[,i]) </w:t>
-      </w:r>
-      <w:r>
-        <w:rPr>
-          <w:rStyle w:val="OperatorTok"/>
-        </w:rPr>
-        <w:t xml:space="preserve">|</w:t>
-      </w:r>
-      <w:r>
-        <w:rPr>
-          <w:rStyle w:val="StringTok"/>
-        </w:rPr>
-        <w:t xml:space="preserve"> </w:t>
-      </w:r>
-      <w:r>
-        <w:rPr>
-          <w:rStyle w:val="KeywordTok"/>
-        </w:rPr>
-        <w:t xml:space="preserve">is.numeric</w:t>
-      </w:r>
-      <w:r>
-        <w:rPr>
-          <w:rStyle w:val="NormalTok"/>
-        </w:rPr>
-        <w:t xml:space="preserve">(students[,i])) {</w:t>
-      </w:r>
-      <w:r>
-        <w:br w:type="textWrapping"/>
-      </w:r>
-      <w:r>
-        <w:rPr>
-          <w:rStyle w:val="NormalTok"/>
-        </w:rPr>
-        <w:t xml:space="preserve">    </w:t>
-      </w:r>
-      <w:r>
-        <w:rPr>
-          <w:rStyle w:val="KeywordTok"/>
-        </w:rPr>
-        <w:t xml:space="preserve">normTest</w:t>
-      </w:r>
-      <w:r>
-        <w:rPr>
-          <w:rStyle w:val="NormalTok"/>
-        </w:rPr>
-        <w:t xml:space="preserve">(students[,i], col.names[i])</w:t>
-      </w:r>
-      <w:r>
-        <w:br w:type="textWrapping"/>
-      </w:r>
-      <w:r>
-        <w:rPr>
-          <w:rStyle w:val="NormalTok"/>
-        </w:rPr>
-        <w:t xml:space="preserve">  }</w:t>
-      </w:r>
-      <w:r>
-        <w:br w:type="textWrapping"/>
-      </w:r>
-      <w:r>
-        <w:rPr>
-          <w:rStyle w:val="NormalTok"/>
-        </w:rPr>
-        <w:t xml:space="preserve">}</w:t>
-      </w:r>
-    </w:p>
-    <w:p>
-      <w:pPr>
-        <w:pStyle w:val="SourceCode"/>
-      </w:pPr>
-      <w:r>
-        <w:rPr>
-          <w:rStyle w:val="VerbatimChar"/>
-        </w:rPr>
-        <w:t xml:space="preserve">## age  FALSE FALSE FALSE FALSE     </w:t>
-      </w:r>
-      <w:r>
-        <w:br w:type="textWrapping"/>
-      </w:r>
-      <w:r>
-        <w:rPr>
-          <w:rStyle w:val="VerbatimChar"/>
-        </w:rPr>
-        <w:t xml:space="preserve">## Medu FALSE FALSE FALSE FALSE     </w:t>
-      </w:r>
-      <w:r>
-        <w:br w:type="textWrapping"/>
-      </w:r>
-      <w:r>
-        <w:rPr>
-          <w:rStyle w:val="VerbatimChar"/>
-        </w:rPr>
-        <w:t xml:space="preserve">## Fedu FALSE FALSE FALSE FALSE     </w:t>
-      </w:r>
-      <w:r>
-        <w:br w:type="textWrapping"/>
-      </w:r>
-      <w:r>
-        <w:rPr>
-          <w:rStyle w:val="VerbatimChar"/>
-        </w:rPr>
-        <w:t xml:space="preserve">## traveltime   FALSE FALSE FALSE FALSE     </w:t>
-      </w:r>
-      <w:r>
-        <w:br w:type="textWrapping"/>
-      </w:r>
-      <w:r>
-        <w:rPr>
-          <w:rStyle w:val="VerbatimChar"/>
-        </w:rPr>
-        <w:t xml:space="preserve">## studytime    FALSE FALSE FALSE FALSE     </w:t>
-      </w:r>
-      <w:r>
-        <w:br w:type="textWrapping"/>
-      </w:r>
-      <w:r>
-        <w:rPr>
-          <w:rStyle w:val="VerbatimChar"/>
-        </w:rPr>
-        <w:t xml:space="preserve">## failures FALSE FALSE FALSE FALSE     </w:t>
-      </w:r>
-      <w:r>
-        <w:br w:type="textWrapping"/>
-      </w:r>
-      <w:r>
-        <w:rPr>
-          <w:rStyle w:val="VerbatimChar"/>
-        </w:rPr>
-        <w:t xml:space="preserve">## famrel   FALSE FALSE FALSE FALSE     </w:t>
-      </w:r>
-      <w:r>
-        <w:br w:type="textWrapping"/>
-      </w:r>
-      <w:r>
-        <w:rPr>
-          <w:rStyle w:val="VerbatimChar"/>
-        </w:rPr>
-        <w:t xml:space="preserve">## freetime FALSE FALSE FALSE FALSE     </w:t>
-      </w:r>
-      <w:r>
-        <w:br w:type="textWrapping"/>
-      </w:r>
-      <w:r>
-        <w:rPr>
-          <w:rStyle w:val="VerbatimChar"/>
-        </w:rPr>
-        <w:t xml:space="preserve">## goout    FALSE FALSE FALSE FALSE     </w:t>
-      </w:r>
-      <w:r>
-        <w:br w:type="textWrapping"/>
-      </w:r>
-      <w:r>
-        <w:rPr>
-          <w:rStyle w:val="VerbatimChar"/>
-        </w:rPr>
-        <w:t xml:space="preserve">## Dalc FALSE FALSE FALSE FALSE     </w:t>
-      </w:r>
-      <w:r>
-        <w:br w:type="textWrapping"/>
-      </w:r>
-      <w:r>
-        <w:rPr>
-          <w:rStyle w:val="VerbatimChar"/>
-        </w:rPr>
-        <w:t xml:space="preserve">## Walc FALSE FALSE FALSE FALSE     </w:t>
-      </w:r>
-      <w:r>
-        <w:br w:type="textWrapping"/>
-      </w:r>
-      <w:r>
-        <w:rPr>
-          <w:rStyle w:val="VerbatimChar"/>
-        </w:rPr>
-        <w:t xml:space="preserve">## health   FALSE FALSE FALSE FALSE     </w:t>
-      </w:r>
-      <w:r>
-        <w:br w:type="textWrapping"/>
-      </w:r>
-      <w:r>
-        <w:rPr>
-          <w:rStyle w:val="VerbatimChar"/>
-        </w:rPr>
-        <w:t xml:space="preserve">## absences FALSE FALSE FALSE FALSE     </w:t>
-      </w:r>
-      <w:r>
-        <w:br w:type="textWrapping"/>
-      </w:r>
-      <w:r>
-        <w:rPr>
-          <w:rStyle w:val="VerbatimChar"/>
-        </w:rPr>
-        <w:t xml:space="preserve">## G1   FALSE FALSE FALSE FALSE     </w:t>
-      </w:r>
-      <w:r>
-        <w:br w:type="textWrapping"/>
-      </w:r>
-      <w:r>
-        <w:rPr>
-          <w:rStyle w:val="VerbatimChar"/>
-        </w:rPr>
-        <w:t xml:space="preserve">## G2   FALSE FALSE FALSE FALSE     </w:t>
-      </w:r>
-      <w:r>
-        <w:br w:type="textWrapping"/>
-      </w:r>
-      <w:r>
-        <w:rPr>
-          <w:rStyle w:val="VerbatimChar"/>
-        </w:rPr>
-        <w:t xml:space="preserve">## G3   FALSE FALSE FALSE FALSE     </w:t>
-      </w:r>
-      <w:r>
-        <w:br w:type="textWrapping"/>
-      </w:r>
-      <w:r>
-        <w:rPr>
-          <w:rStyle w:val="VerbatimChar"/>
-        </w:rPr>
-        <w:t xml:space="preserve">## score    FALSE FALSE FALSE FALSE     </w:t>
-      </w:r>
-    </w:p>
-    <w:p>
-      <w:pPr>
-        <w:pStyle w:val="FirstParagraph"/>
+    </w:p>
+    <w:tbl>
+      <w:tblPr>
+        <w:tblStyle w:val="Table"/>
+        <w:tblW w:type="pct" w:w="5000.0"/>
+        <w:tblLook w:firstRow="1"/>
+      </w:tblPr>
+      <w:tblGrid>
+        <w:gridCol w:w="1255"/>
+        <w:gridCol w:w="1835"/>
+        <w:gridCol w:w="2028"/>
+        <w:gridCol w:w="965"/>
+        <w:gridCol w:w="1835"/>
+      </w:tblGrid>
+      <w:tr>
+        <w:trPr>
+          <w:cnfStyle w:firstRow="1"/>
+        </w:trPr>
+        <w:tc>
+          <w:tcPr>
+            <w:tcBorders>
+              <w:bottom w:val="single"/>
+            </w:tcBorders>
+            <w:vAlign w:val="bottom"/>
+          </w:tcPr>
+          <w:p>
+            <w:pPr>
+              <w:pStyle w:val="Compact"/>
+              <w:jc w:val="center"/>
+            </w:pPr>
+            <w:r>
+              <w:t xml:space="preserve">Attribute</w:t>
+            </w:r>
+          </w:p>
+        </w:tc>
+        <w:tc>
+          <w:tcPr>
+            <w:tcBorders>
+              <w:bottom w:val="single"/>
+            </w:tcBorders>
+            <w:vAlign w:val="bottom"/>
+          </w:tcPr>
+          <w:p>
+            <w:pPr>
+              <w:pStyle w:val="Compact"/>
+              <w:jc w:val="center"/>
+            </w:pPr>
+            <w:r>
+              <w:t xml:space="preserve">Anderson.Darling</w:t>
+            </w:r>
+          </w:p>
+        </w:tc>
+        <w:tc>
+          <w:tcPr>
+            <w:tcBorders>
+              <w:bottom w:val="single"/>
+            </w:tcBorders>
+            <w:vAlign w:val="bottom"/>
+          </w:tcPr>
+          <w:p>
+            <w:pPr>
+              <w:pStyle w:val="Compact"/>
+              <w:jc w:val="center"/>
+            </w:pPr>
+            <w:r>
+              <w:t xml:space="preserve">Kolmogorov.Smirnov</w:t>
+            </w:r>
+          </w:p>
+        </w:tc>
+        <w:tc>
+          <w:tcPr>
+            <w:tcBorders>
+              <w:bottom w:val="single"/>
+            </w:tcBorders>
+            <w:vAlign w:val="bottom"/>
+          </w:tcPr>
+          <w:p>
+            <w:pPr>
+              <w:pStyle w:val="Compact"/>
+              <w:jc w:val="center"/>
+            </w:pPr>
+            <w:r>
+              <w:t xml:space="preserve">Shapiro</w:t>
+            </w:r>
+          </w:p>
+        </w:tc>
+        <w:tc>
+          <w:tcPr>
+            <w:tcBorders>
+              <w:bottom w:val="single"/>
+            </w:tcBorders>
+            <w:vAlign w:val="bottom"/>
+          </w:tcPr>
+          <w:p>
+            <w:pPr>
+              <w:pStyle w:val="Compact"/>
+              <w:jc w:val="center"/>
+            </w:pPr>
+            <w:r>
+              <w:t xml:space="preserve">Cramer.von.Mises</w:t>
+            </w:r>
+          </w:p>
+        </w:tc>
+      </w:tr>
+      <w:tr>
+        <w:tc>
+          <w:p>
+            <w:pPr>
+              <w:pStyle w:val="Compact"/>
+              <w:jc w:val="center"/>
+            </w:pPr>
+            <w:r>
+              <w:t xml:space="preserve">age</w:t>
+            </w:r>
+          </w:p>
+        </w:tc>
+        <w:tc>
+          <w:p>
+            <w:pPr>
+              <w:pStyle w:val="Compact"/>
+              <w:jc w:val="center"/>
+            </w:pPr>
+            <w:r>
+              <w:t xml:space="preserve">FALSE</w:t>
+            </w:r>
+          </w:p>
+        </w:tc>
+        <w:tc>
+          <w:p>
+            <w:pPr>
+              <w:pStyle w:val="Compact"/>
+              <w:jc w:val="center"/>
+            </w:pPr>
+            <w:r>
+              <w:t xml:space="preserve">FALSE</w:t>
+            </w:r>
+          </w:p>
+        </w:tc>
+        <w:tc>
+          <w:p>
+            <w:pPr>
+              <w:pStyle w:val="Compact"/>
+              <w:jc w:val="center"/>
+            </w:pPr>
+            <w:r>
+              <w:t xml:space="preserve">FALSE</w:t>
+            </w:r>
+          </w:p>
+        </w:tc>
+        <w:tc>
+          <w:p>
+            <w:pPr>
+              <w:pStyle w:val="Compact"/>
+              <w:jc w:val="center"/>
+            </w:pPr>
+            <w:r>
+              <w:t xml:space="preserve">FALSE</w:t>
+            </w:r>
+          </w:p>
+        </w:tc>
+      </w:tr>
+      <w:tr>
+        <w:tc>
+          <w:p>
+            <w:pPr>
+              <w:pStyle w:val="Compact"/>
+              <w:jc w:val="center"/>
+            </w:pPr>
+            <w:r>
+              <w:t xml:space="preserve">Medu</w:t>
+            </w:r>
+          </w:p>
+        </w:tc>
+        <w:tc>
+          <w:p>
+            <w:pPr>
+              <w:pStyle w:val="Compact"/>
+              <w:jc w:val="center"/>
+            </w:pPr>
+            <w:r>
+              <w:t xml:space="preserve">FALSE</w:t>
+            </w:r>
+          </w:p>
+        </w:tc>
+        <w:tc>
+          <w:p>
+            <w:pPr>
+              <w:pStyle w:val="Compact"/>
+              <w:jc w:val="center"/>
+            </w:pPr>
+            <w:r>
+              <w:t xml:space="preserve">FALSE</w:t>
+            </w:r>
+          </w:p>
+        </w:tc>
+        <w:tc>
+          <w:p>
+            <w:pPr>
+              <w:pStyle w:val="Compact"/>
+              <w:jc w:val="center"/>
+            </w:pPr>
+            <w:r>
+              <w:t xml:space="preserve">FALSE</w:t>
+            </w:r>
+          </w:p>
+        </w:tc>
+        <w:tc>
+          <w:p>
+            <w:pPr>
+              <w:pStyle w:val="Compact"/>
+              <w:jc w:val="center"/>
+            </w:pPr>
+            <w:r>
+              <w:t xml:space="preserve">FALSE</w:t>
+            </w:r>
+          </w:p>
+        </w:tc>
+      </w:tr>
+      <w:tr>
+        <w:tc>
+          <w:p>
+            <w:pPr>
+              <w:pStyle w:val="Compact"/>
+              <w:jc w:val="center"/>
+            </w:pPr>
+            <w:r>
+              <w:t xml:space="preserve">Fedu</w:t>
+            </w:r>
+          </w:p>
+        </w:tc>
+        <w:tc>
+          <w:p>
+            <w:pPr>
+              <w:pStyle w:val="Compact"/>
+              <w:jc w:val="center"/>
+            </w:pPr>
+            <w:r>
+              <w:t xml:space="preserve">FALSE</w:t>
+            </w:r>
+          </w:p>
+        </w:tc>
+        <w:tc>
+          <w:p>
+            <w:pPr>
+              <w:pStyle w:val="Compact"/>
+              <w:jc w:val="center"/>
+            </w:pPr>
+            <w:r>
+              <w:t xml:space="preserve">FALSE</w:t>
+            </w:r>
+          </w:p>
+        </w:tc>
+        <w:tc>
+          <w:p>
+            <w:pPr>
+              <w:pStyle w:val="Compact"/>
+              <w:jc w:val="center"/>
+            </w:pPr>
+            <w:r>
+              <w:t xml:space="preserve">FALSE</w:t>
+            </w:r>
+          </w:p>
+        </w:tc>
+        <w:tc>
+          <w:p>
+            <w:pPr>
+              <w:pStyle w:val="Compact"/>
+              <w:jc w:val="center"/>
+            </w:pPr>
+            <w:r>
+              <w:t xml:space="preserve">FALSE</w:t>
+            </w:r>
+          </w:p>
+        </w:tc>
+      </w:tr>
+      <w:tr>
+        <w:tc>
+          <w:p>
+            <w:pPr>
+              <w:pStyle w:val="Compact"/>
+              <w:jc w:val="center"/>
+            </w:pPr>
+            <w:r>
+              <w:t xml:space="preserve">traveltime</w:t>
+            </w:r>
+          </w:p>
+        </w:tc>
+        <w:tc>
+          <w:p>
+            <w:pPr>
+              <w:pStyle w:val="Compact"/>
+              <w:jc w:val="center"/>
+            </w:pPr>
+            <w:r>
+              <w:t xml:space="preserve">FALSE</w:t>
+            </w:r>
+          </w:p>
+        </w:tc>
+        <w:tc>
+          <w:p>
+            <w:pPr>
+              <w:pStyle w:val="Compact"/>
+              <w:jc w:val="center"/>
+            </w:pPr>
+            <w:r>
+              <w:t xml:space="preserve">FALSE</w:t>
+            </w:r>
+          </w:p>
+        </w:tc>
+        <w:tc>
+          <w:p>
+            <w:pPr>
+              <w:pStyle w:val="Compact"/>
+              <w:jc w:val="center"/>
+            </w:pPr>
+            <w:r>
+              <w:t xml:space="preserve">FALSE</w:t>
+            </w:r>
+          </w:p>
+        </w:tc>
+        <w:tc>
+          <w:p>
+            <w:pPr>
+              <w:pStyle w:val="Compact"/>
+              <w:jc w:val="center"/>
+            </w:pPr>
+            <w:r>
+              <w:t xml:space="preserve">FALSE</w:t>
+            </w:r>
+          </w:p>
+        </w:tc>
+      </w:tr>
+      <w:tr>
+        <w:tc>
+          <w:p>
+            <w:pPr>
+              <w:pStyle w:val="Compact"/>
+              <w:jc w:val="center"/>
+            </w:pPr>
+            <w:r>
+              <w:t xml:space="preserve">studytime</w:t>
+            </w:r>
+          </w:p>
+        </w:tc>
+        <w:tc>
+          <w:p>
+            <w:pPr>
+              <w:pStyle w:val="Compact"/>
+              <w:jc w:val="center"/>
+            </w:pPr>
+            <w:r>
+              <w:t xml:space="preserve">FALSE</w:t>
+            </w:r>
+          </w:p>
+        </w:tc>
+        <w:tc>
+          <w:p>
+            <w:pPr>
+              <w:pStyle w:val="Compact"/>
+              <w:jc w:val="center"/>
+            </w:pPr>
+            <w:r>
+              <w:t xml:space="preserve">FALSE</w:t>
+            </w:r>
+          </w:p>
+        </w:tc>
+        <w:tc>
+          <w:p>
+            <w:pPr>
+              <w:pStyle w:val="Compact"/>
+              <w:jc w:val="center"/>
+            </w:pPr>
+            <w:r>
+              <w:t xml:space="preserve">FALSE</w:t>
+            </w:r>
+          </w:p>
+        </w:tc>
+        <w:tc>
+          <w:p>
+            <w:pPr>
+              <w:pStyle w:val="Compact"/>
+              <w:jc w:val="center"/>
+            </w:pPr>
+            <w:r>
+              <w:t xml:space="preserve">FALSE</w:t>
+            </w:r>
+          </w:p>
+        </w:tc>
+      </w:tr>
+      <w:tr>
+        <w:tc>
+          <w:p>
+            <w:pPr>
+              <w:pStyle w:val="Compact"/>
+              <w:jc w:val="center"/>
+            </w:pPr>
+            <w:r>
+              <w:t xml:space="preserve">failures</w:t>
+            </w:r>
+          </w:p>
+        </w:tc>
+        <w:tc>
+          <w:p>
+            <w:pPr>
+              <w:pStyle w:val="Compact"/>
+              <w:jc w:val="center"/>
+            </w:pPr>
+            <w:r>
+              <w:t xml:space="preserve">FALSE</w:t>
+            </w:r>
+          </w:p>
+        </w:tc>
+        <w:tc>
+          <w:p>
+            <w:pPr>
+              <w:pStyle w:val="Compact"/>
+              <w:jc w:val="center"/>
+            </w:pPr>
+            <w:r>
+              <w:t xml:space="preserve">FALSE</w:t>
+            </w:r>
+          </w:p>
+        </w:tc>
+        <w:tc>
+          <w:p>
+            <w:pPr>
+              <w:pStyle w:val="Compact"/>
+              <w:jc w:val="center"/>
+            </w:pPr>
+            <w:r>
+              <w:t xml:space="preserve">FALSE</w:t>
+            </w:r>
+          </w:p>
+        </w:tc>
+        <w:tc>
+          <w:p>
+            <w:pPr>
+              <w:pStyle w:val="Compact"/>
+              <w:jc w:val="center"/>
+            </w:pPr>
+            <w:r>
+              <w:t xml:space="preserve">FALSE</w:t>
+            </w:r>
+          </w:p>
+        </w:tc>
+      </w:tr>
+      <w:tr>
+        <w:tc>
+          <w:p>
+            <w:pPr>
+              <w:pStyle w:val="Compact"/>
+              <w:jc w:val="center"/>
+            </w:pPr>
+            <w:r>
+              <w:t xml:space="preserve">famrel</w:t>
+            </w:r>
+          </w:p>
+        </w:tc>
+        <w:tc>
+          <w:p>
+            <w:pPr>
+              <w:pStyle w:val="Compact"/>
+              <w:jc w:val="center"/>
+            </w:pPr>
+            <w:r>
+              <w:t xml:space="preserve">FALSE</w:t>
+            </w:r>
+          </w:p>
+        </w:tc>
+        <w:tc>
+          <w:p>
+            <w:pPr>
+              <w:pStyle w:val="Compact"/>
+              <w:jc w:val="center"/>
+            </w:pPr>
+            <w:r>
+              <w:t xml:space="preserve">FALSE</w:t>
+            </w:r>
+          </w:p>
+        </w:tc>
+        <w:tc>
+          <w:p>
+            <w:pPr>
+              <w:pStyle w:val="Compact"/>
+              <w:jc w:val="center"/>
+            </w:pPr>
+            <w:r>
+              <w:t xml:space="preserve">FALSE</w:t>
+            </w:r>
+          </w:p>
+        </w:tc>
+        <w:tc>
+          <w:p>
+            <w:pPr>
+              <w:pStyle w:val="Compact"/>
+              <w:jc w:val="center"/>
+            </w:pPr>
+            <w:r>
+              <w:t xml:space="preserve">FALSE</w:t>
+            </w:r>
+          </w:p>
+        </w:tc>
+      </w:tr>
+      <w:tr>
+        <w:tc>
+          <w:p>
+            <w:pPr>
+              <w:pStyle w:val="Compact"/>
+              <w:jc w:val="center"/>
+            </w:pPr>
+            <w:r>
+              <w:t xml:space="preserve">freetime</w:t>
+            </w:r>
+          </w:p>
+        </w:tc>
+        <w:tc>
+          <w:p>
+            <w:pPr>
+              <w:pStyle w:val="Compact"/>
+              <w:jc w:val="center"/>
+            </w:pPr>
+            <w:r>
+              <w:t xml:space="preserve">FALSE</w:t>
+            </w:r>
+          </w:p>
+        </w:tc>
+        <w:tc>
+          <w:p>
+            <w:pPr>
+              <w:pStyle w:val="Compact"/>
+              <w:jc w:val="center"/>
+            </w:pPr>
+            <w:r>
+              <w:t xml:space="preserve">FALSE</w:t>
+            </w:r>
+          </w:p>
+        </w:tc>
+        <w:tc>
+          <w:p>
+            <w:pPr>
+              <w:pStyle w:val="Compact"/>
+              <w:jc w:val="center"/>
+            </w:pPr>
+            <w:r>
+              <w:t xml:space="preserve">FALSE</w:t>
+            </w:r>
+          </w:p>
+        </w:tc>
+        <w:tc>
+          <w:p>
+            <w:pPr>
+              <w:pStyle w:val="Compact"/>
+              <w:jc w:val="center"/>
+            </w:pPr>
+            <w:r>
+              <w:t xml:space="preserve">FALSE</w:t>
+            </w:r>
+          </w:p>
+        </w:tc>
+      </w:tr>
+      <w:tr>
+        <w:tc>
+          <w:p>
+            <w:pPr>
+              <w:pStyle w:val="Compact"/>
+              <w:jc w:val="center"/>
+            </w:pPr>
+            <w:r>
+              <w:t xml:space="preserve">goout</w:t>
+            </w:r>
+          </w:p>
+        </w:tc>
+        <w:tc>
+          <w:p>
+            <w:pPr>
+              <w:pStyle w:val="Compact"/>
+              <w:jc w:val="center"/>
+            </w:pPr>
+            <w:r>
+              <w:t xml:space="preserve">FALSE</w:t>
+            </w:r>
+          </w:p>
+        </w:tc>
+        <w:tc>
+          <w:p>
+            <w:pPr>
+              <w:pStyle w:val="Compact"/>
+              <w:jc w:val="center"/>
+            </w:pPr>
+            <w:r>
+              <w:t xml:space="preserve">FALSE</w:t>
+            </w:r>
+          </w:p>
+        </w:tc>
+        <w:tc>
+          <w:p>
+            <w:pPr>
+              <w:pStyle w:val="Compact"/>
+              <w:jc w:val="center"/>
+            </w:pPr>
+            <w:r>
+              <w:t xml:space="preserve">FALSE</w:t>
+            </w:r>
+          </w:p>
+        </w:tc>
+        <w:tc>
+          <w:p>
+            <w:pPr>
+              <w:pStyle w:val="Compact"/>
+              <w:jc w:val="center"/>
+            </w:pPr>
+            <w:r>
+              <w:t xml:space="preserve">FALSE</w:t>
+            </w:r>
+          </w:p>
+        </w:tc>
+      </w:tr>
+      <w:tr>
+        <w:tc>
+          <w:p>
+            <w:pPr>
+              <w:pStyle w:val="Compact"/>
+              <w:jc w:val="center"/>
+            </w:pPr>
+            <w:r>
+              <w:t xml:space="preserve">Dalc</w:t>
+            </w:r>
+          </w:p>
+        </w:tc>
+        <w:tc>
+          <w:p>
+            <w:pPr>
+              <w:pStyle w:val="Compact"/>
+              <w:jc w:val="center"/>
+            </w:pPr>
+            <w:r>
+              <w:t xml:space="preserve">FALSE</w:t>
+            </w:r>
+          </w:p>
+        </w:tc>
+        <w:tc>
+          <w:p>
+            <w:pPr>
+              <w:pStyle w:val="Compact"/>
+              <w:jc w:val="center"/>
+            </w:pPr>
+            <w:r>
+              <w:t xml:space="preserve">FALSE</w:t>
+            </w:r>
+          </w:p>
+        </w:tc>
+        <w:tc>
+          <w:p>
+            <w:pPr>
+              <w:pStyle w:val="Compact"/>
+              <w:jc w:val="center"/>
+            </w:pPr>
+            <w:r>
+              <w:t xml:space="preserve">FALSE</w:t>
+            </w:r>
+          </w:p>
+        </w:tc>
+        <w:tc>
+          <w:p>
+            <w:pPr>
+              <w:pStyle w:val="Compact"/>
+              <w:jc w:val="center"/>
+            </w:pPr>
+            <w:r>
+              <w:t xml:space="preserve">FALSE</w:t>
+            </w:r>
+          </w:p>
+        </w:tc>
+      </w:tr>
+      <w:tr>
+        <w:tc>
+          <w:p>
+            <w:pPr>
+              <w:pStyle w:val="Compact"/>
+              <w:jc w:val="center"/>
+            </w:pPr>
+            <w:r>
+              <w:t xml:space="preserve">Walc</w:t>
+            </w:r>
+          </w:p>
+        </w:tc>
+        <w:tc>
+          <w:p>
+            <w:pPr>
+              <w:pStyle w:val="Compact"/>
+              <w:jc w:val="center"/>
+            </w:pPr>
+            <w:r>
+              <w:t xml:space="preserve">FALSE</w:t>
+            </w:r>
+          </w:p>
+        </w:tc>
+        <w:tc>
+          <w:p>
+            <w:pPr>
+              <w:pStyle w:val="Compact"/>
+              <w:jc w:val="center"/>
+            </w:pPr>
+            <w:r>
+              <w:t xml:space="preserve">FALSE</w:t>
+            </w:r>
+          </w:p>
+        </w:tc>
+        <w:tc>
+          <w:p>
+            <w:pPr>
+              <w:pStyle w:val="Compact"/>
+              <w:jc w:val="center"/>
+            </w:pPr>
+            <w:r>
+              <w:t xml:space="preserve">FALSE</w:t>
+            </w:r>
+          </w:p>
+        </w:tc>
+        <w:tc>
+          <w:p>
+            <w:pPr>
+              <w:pStyle w:val="Compact"/>
+              <w:jc w:val="center"/>
+            </w:pPr>
+            <w:r>
+              <w:t xml:space="preserve">FALSE</w:t>
+            </w:r>
+          </w:p>
+        </w:tc>
+      </w:tr>
+      <w:tr>
+        <w:tc>
+          <w:p>
+            <w:pPr>
+              <w:pStyle w:val="Compact"/>
+              <w:jc w:val="center"/>
+            </w:pPr>
+            <w:r>
+              <w:t xml:space="preserve">health</w:t>
+            </w:r>
+          </w:p>
+        </w:tc>
+        <w:tc>
+          <w:p>
+            <w:pPr>
+              <w:pStyle w:val="Compact"/>
+              <w:jc w:val="center"/>
+            </w:pPr>
+            <w:r>
+              <w:t xml:space="preserve">FALSE</w:t>
+            </w:r>
+          </w:p>
+        </w:tc>
+        <w:tc>
+          <w:p>
+            <w:pPr>
+              <w:pStyle w:val="Compact"/>
+              <w:jc w:val="center"/>
+            </w:pPr>
+            <w:r>
+              <w:t xml:space="preserve">FALSE</w:t>
+            </w:r>
+          </w:p>
+        </w:tc>
+        <w:tc>
+          <w:p>
+            <w:pPr>
+              <w:pStyle w:val="Compact"/>
+              <w:jc w:val="center"/>
+            </w:pPr>
+            <w:r>
+              <w:t xml:space="preserve">FALSE</w:t>
+            </w:r>
+          </w:p>
+        </w:tc>
+        <w:tc>
+          <w:p>
+            <w:pPr>
+              <w:pStyle w:val="Compact"/>
+              <w:jc w:val="center"/>
+            </w:pPr>
+            <w:r>
+              <w:t xml:space="preserve">FALSE</w:t>
+            </w:r>
+          </w:p>
+        </w:tc>
+      </w:tr>
+      <w:tr>
+        <w:tc>
+          <w:p>
+            <w:pPr>
+              <w:pStyle w:val="Compact"/>
+              <w:jc w:val="center"/>
+            </w:pPr>
+            <w:r>
+              <w:t xml:space="preserve">absences</w:t>
+            </w:r>
+          </w:p>
+        </w:tc>
+        <w:tc>
+          <w:p>
+            <w:pPr>
+              <w:pStyle w:val="Compact"/>
+              <w:jc w:val="center"/>
+            </w:pPr>
+            <w:r>
+              <w:t xml:space="preserve">FALSE</w:t>
+            </w:r>
+          </w:p>
+        </w:tc>
+        <w:tc>
+          <w:p>
+            <w:pPr>
+              <w:pStyle w:val="Compact"/>
+              <w:jc w:val="center"/>
+            </w:pPr>
+            <w:r>
+              <w:t xml:space="preserve">FALSE</w:t>
+            </w:r>
+          </w:p>
+        </w:tc>
+        <w:tc>
+          <w:p>
+            <w:pPr>
+              <w:pStyle w:val="Compact"/>
+              <w:jc w:val="center"/>
+            </w:pPr>
+            <w:r>
+              <w:t xml:space="preserve">FALSE</w:t>
+            </w:r>
+          </w:p>
+        </w:tc>
+        <w:tc>
+          <w:p>
+            <w:pPr>
+              <w:pStyle w:val="Compact"/>
+              <w:jc w:val="center"/>
+            </w:pPr>
+            <w:r>
+              <w:t xml:space="preserve">FALSE</w:t>
+            </w:r>
+          </w:p>
+        </w:tc>
+      </w:tr>
+      <w:tr>
+        <w:tc>
+          <w:p>
+            <w:pPr>
+              <w:pStyle w:val="Compact"/>
+              <w:jc w:val="center"/>
+            </w:pPr>
+            <w:r>
+              <w:t xml:space="preserve">G1</w:t>
+            </w:r>
+          </w:p>
+        </w:tc>
+        <w:tc>
+          <w:p>
+            <w:pPr>
+              <w:pStyle w:val="Compact"/>
+              <w:jc w:val="center"/>
+            </w:pPr>
+            <w:r>
+              <w:t xml:space="preserve">FALSE</w:t>
+            </w:r>
+          </w:p>
+        </w:tc>
+        <w:tc>
+          <w:p>
+            <w:pPr>
+              <w:pStyle w:val="Compact"/>
+              <w:jc w:val="center"/>
+            </w:pPr>
+            <w:r>
+              <w:t xml:space="preserve">FALSE</w:t>
+            </w:r>
+          </w:p>
+        </w:tc>
+        <w:tc>
+          <w:p>
+            <w:pPr>
+              <w:pStyle w:val="Compact"/>
+              <w:jc w:val="center"/>
+            </w:pPr>
+            <w:r>
+              <w:t xml:space="preserve">FALSE</w:t>
+            </w:r>
+          </w:p>
+        </w:tc>
+        <w:tc>
+          <w:p>
+            <w:pPr>
+              <w:pStyle w:val="Compact"/>
+              <w:jc w:val="center"/>
+            </w:pPr>
+            <w:r>
+              <w:t xml:space="preserve">FALSE</w:t>
+            </w:r>
+          </w:p>
+        </w:tc>
+      </w:tr>
+      <w:tr>
+        <w:tc>
+          <w:p>
+            <w:pPr>
+              <w:pStyle w:val="Compact"/>
+              <w:jc w:val="center"/>
+            </w:pPr>
+            <w:r>
+              <w:t xml:space="preserve">G2</w:t>
+            </w:r>
+          </w:p>
+        </w:tc>
+        <w:tc>
+          <w:p>
+            <w:pPr>
+              <w:pStyle w:val="Compact"/>
+              <w:jc w:val="center"/>
+            </w:pPr>
+            <w:r>
+              <w:t xml:space="preserve">FALSE</w:t>
+            </w:r>
+          </w:p>
+        </w:tc>
+        <w:tc>
+          <w:p>
+            <w:pPr>
+              <w:pStyle w:val="Compact"/>
+              <w:jc w:val="center"/>
+            </w:pPr>
+            <w:r>
+              <w:t xml:space="preserve">FALSE</w:t>
+            </w:r>
+          </w:p>
+        </w:tc>
+        <w:tc>
+          <w:p>
+            <w:pPr>
+              <w:pStyle w:val="Compact"/>
+              <w:jc w:val="center"/>
+            </w:pPr>
+            <w:r>
+              <w:t xml:space="preserve">FALSE</w:t>
+            </w:r>
+          </w:p>
+        </w:tc>
+        <w:tc>
+          <w:p>
+            <w:pPr>
+              <w:pStyle w:val="Compact"/>
+              <w:jc w:val="center"/>
+            </w:pPr>
+            <w:r>
+              <w:t xml:space="preserve">FALSE</w:t>
+            </w:r>
+          </w:p>
+        </w:tc>
+      </w:tr>
+      <w:tr>
+        <w:tc>
+          <w:p>
+            <w:pPr>
+              <w:pStyle w:val="Compact"/>
+              <w:jc w:val="center"/>
+            </w:pPr>
+            <w:r>
+              <w:t xml:space="preserve">G3</w:t>
+            </w:r>
+          </w:p>
+        </w:tc>
+        <w:tc>
+          <w:p>
+            <w:pPr>
+              <w:pStyle w:val="Compact"/>
+              <w:jc w:val="center"/>
+            </w:pPr>
+            <w:r>
+              <w:t xml:space="preserve">FALSE</w:t>
+            </w:r>
+          </w:p>
+        </w:tc>
+        <w:tc>
+          <w:p>
+            <w:pPr>
+              <w:pStyle w:val="Compact"/>
+              <w:jc w:val="center"/>
+            </w:pPr>
+            <w:r>
+              <w:t xml:space="preserve">FALSE</w:t>
+            </w:r>
+          </w:p>
+        </w:tc>
+        <w:tc>
+          <w:p>
+            <w:pPr>
+              <w:pStyle w:val="Compact"/>
+              <w:jc w:val="center"/>
+            </w:pPr>
+            <w:r>
+              <w:t xml:space="preserve">FALSE</w:t>
+            </w:r>
+          </w:p>
+        </w:tc>
+        <w:tc>
+          <w:p>
+            <w:pPr>
+              <w:pStyle w:val="Compact"/>
+              <w:jc w:val="center"/>
+            </w:pPr>
+            <w:r>
+              <w:t xml:space="preserve">FALSE</w:t>
+            </w:r>
+          </w:p>
+        </w:tc>
+      </w:tr>
+      <w:tr>
+        <w:tc>
+          <w:p>
+            <w:pPr>
+              <w:pStyle w:val="Compact"/>
+              <w:jc w:val="center"/>
+            </w:pPr>
+            <w:r>
+              <w:t xml:space="preserve">score</w:t>
+            </w:r>
+          </w:p>
+        </w:tc>
+        <w:tc>
+          <w:p>
+            <w:pPr>
+              <w:pStyle w:val="Compact"/>
+              <w:jc w:val="center"/>
+            </w:pPr>
+            <w:r>
+              <w:t xml:space="preserve">FALSE</w:t>
+            </w:r>
+          </w:p>
+        </w:tc>
+        <w:tc>
+          <w:p>
+            <w:pPr>
+              <w:pStyle w:val="Compact"/>
+              <w:jc w:val="center"/>
+            </w:pPr>
+            <w:r>
+              <w:t xml:space="preserve">FALSE</w:t>
+            </w:r>
+          </w:p>
+        </w:tc>
+        <w:tc>
+          <w:p>
+            <w:pPr>
+              <w:pStyle w:val="Compact"/>
+              <w:jc w:val="center"/>
+            </w:pPr>
+            <w:r>
+              <w:t xml:space="preserve">FALSE</w:t>
+            </w:r>
+          </w:p>
+        </w:tc>
+        <w:tc>
+          <w:p>
+            <w:pPr>
+              <w:pStyle w:val="Compact"/>
+              <w:jc w:val="center"/>
+            </w:pPr>
+            <w:r>
+              <w:t xml:space="preserve">FALSE</w:t>
+            </w:r>
+          </w:p>
+        </w:tc>
+      </w:tr>
+    </w:tbl>
+    <w:p>
+      <w:pPr>
+        <w:pStyle w:val="BodyText"/>
       </w:pPr>
       <w:r>
         <w:t xml:space="preserve">Luego, a la vista de los resultados obtenidos en los diferentes tests de normalidad, vemos que ninguna de las variables numéricas que tenemos en nuestro juego de datos sigue una distribución normal con respecto al conjunto total de los datos.</w:t>
@@ -12981,6 +14075,210 @@
       </w:pPr>
       <w:r>
         <w:rPr>
+          <w:rStyle w:val="NormalTok"/>
+        </w:rPr>
+        <w:t xml:space="preserve">test_matrix &lt;-</w:t>
+      </w:r>
+      <w:r>
+        <w:rPr>
+          <w:rStyle w:val="StringTok"/>
+        </w:rPr>
+        <w:t xml:space="preserve"> </w:t>
+      </w:r>
+      <w:r>
+        <w:rPr>
+          <w:rStyle w:val="KeywordTok"/>
+        </w:rPr>
+        <w:t xml:space="preserve">matrix</w:t>
+      </w:r>
+      <w:r>
+        <w:rPr>
+          <w:rStyle w:val="NormalTok"/>
+        </w:rPr>
+        <w:t xml:space="preserve">(</w:t>
+      </w:r>
+      <w:r>
+        <w:rPr>
+          <w:rStyle w:val="OtherTok"/>
+        </w:rPr>
+        <w:t xml:space="preserve">NA</w:t>
+      </w:r>
+      <w:r>
+        <w:rPr>
+          <w:rStyle w:val="NormalTok"/>
+        </w:rPr>
+        <w:t xml:space="preserve">, </w:t>
+      </w:r>
+      <w:r>
+        <w:rPr>
+          <w:rStyle w:val="DataTypeTok"/>
+        </w:rPr>
+        <w:t xml:space="preserve">nrow =</w:t>
+      </w:r>
+      <w:r>
+        <w:rPr>
+          <w:rStyle w:val="NormalTok"/>
+        </w:rPr>
+        <w:t xml:space="preserve"> </w:t>
+      </w:r>
+      <w:r>
+        <w:rPr>
+          <w:rStyle w:val="DecValTok"/>
+        </w:rPr>
+        <w:t xml:space="preserve">0</w:t>
+      </w:r>
+      <w:r>
+        <w:rPr>
+          <w:rStyle w:val="NormalTok"/>
+        </w:rPr>
+        <w:t xml:space="preserve">, </w:t>
+      </w:r>
+      <w:r>
+        <w:rPr>
+          <w:rStyle w:val="DataTypeTok"/>
+        </w:rPr>
+        <w:t xml:space="preserve">ncol =</w:t>
+      </w:r>
+      <w:r>
+        <w:rPr>
+          <w:rStyle w:val="NormalTok"/>
+        </w:rPr>
+        <w:t xml:space="preserve"> </w:t>
+      </w:r>
+      <w:r>
+        <w:rPr>
+          <w:rStyle w:val="DecValTok"/>
+        </w:rPr>
+        <w:t xml:space="preserve">5</w:t>
+      </w:r>
+      <w:r>
+        <w:rPr>
+          <w:rStyle w:val="NormalTok"/>
+        </w:rPr>
+        <w:t xml:space="preserve">)  </w:t>
+      </w:r>
+      <w:r>
+        <w:br w:type="textWrapping"/>
+      </w:r>
+      <w:r>
+        <w:rPr>
+          <w:rStyle w:val="KeywordTok"/>
+        </w:rPr>
+        <w:t xml:space="preserve">colnames</w:t>
+      </w:r>
+      <w:r>
+        <w:rPr>
+          <w:rStyle w:val="NormalTok"/>
+        </w:rPr>
+        <w:t xml:space="preserve">(test_matrix) &lt;-</w:t>
+      </w:r>
+      <w:r>
+        <w:rPr>
+          <w:rStyle w:val="StringTok"/>
+        </w:rPr>
+        <w:t xml:space="preserve"> </w:t>
+      </w:r>
+      <w:r>
+        <w:rPr>
+          <w:rStyle w:val="KeywordTok"/>
+        </w:rPr>
+        <w:t xml:space="preserve">c</w:t>
+      </w:r>
+      <w:r>
+        <w:rPr>
+          <w:rStyle w:val="NormalTok"/>
+        </w:rPr>
+        <w:t xml:space="preserve">(</w:t>
+      </w:r>
+      <w:r>
+        <w:rPr>
+          <w:rStyle w:val="StringTok"/>
+        </w:rPr>
+        <w:t xml:space="preserve">"Attribute"</w:t>
+      </w:r>
+      <w:r>
+        <w:rPr>
+          <w:rStyle w:val="NormalTok"/>
+        </w:rPr>
+        <w:t xml:space="preserve">,</w:t>
+      </w:r>
+      <w:r>
+        <w:rPr>
+          <w:rStyle w:val="StringTok"/>
+        </w:rPr>
+        <w:t xml:space="preserve">"Anderson-Darling"</w:t>
+      </w:r>
+      <w:r>
+        <w:rPr>
+          <w:rStyle w:val="NormalTok"/>
+        </w:rPr>
+        <w:t xml:space="preserve">,</w:t>
+      </w:r>
+      <w:r>
+        <w:rPr>
+          <w:rStyle w:val="StringTok"/>
+        </w:rPr>
+        <w:t xml:space="preserve">"Kolmogorov-Smirnov"</w:t>
+      </w:r>
+      <w:r>
+        <w:rPr>
+          <w:rStyle w:val="NormalTok"/>
+        </w:rPr>
+        <w:t xml:space="preserve">,</w:t>
+      </w:r>
+      <w:r>
+        <w:rPr>
+          <w:rStyle w:val="StringTok"/>
+        </w:rPr>
+        <w:t xml:space="preserve">"Shapiro"</w:t>
+      </w:r>
+      <w:r>
+        <w:rPr>
+          <w:rStyle w:val="NormalTok"/>
+        </w:rPr>
+        <w:t xml:space="preserve">,</w:t>
+      </w:r>
+      <w:r>
+        <w:rPr>
+          <w:rStyle w:val="StringTok"/>
+        </w:rPr>
+        <w:t xml:space="preserve">"Cramer-von Mises"</w:t>
+      </w:r>
+      <w:r>
+        <w:rPr>
+          <w:rStyle w:val="NormalTok"/>
+        </w:rPr>
+        <w:t xml:space="preserve">)</w:t>
+      </w:r>
+      <w:r>
+        <w:br w:type="textWrapping"/>
+      </w:r>
+      <w:r>
+        <w:rPr>
+          <w:rStyle w:val="NormalTok"/>
+        </w:rPr>
+        <w:t xml:space="preserve">test_matrix &lt;-</w:t>
+      </w:r>
+      <w:r>
+        <w:rPr>
+          <w:rStyle w:val="StringTok"/>
+        </w:rPr>
+        <w:t xml:space="preserve"> </w:t>
+      </w:r>
+      <w:r>
+        <w:rPr>
+          <w:rStyle w:val="KeywordTok"/>
+        </w:rPr>
+        <w:t xml:space="preserve">rbind</w:t>
+      </w:r>
+      <w:r>
+        <w:rPr>
+          <w:rStyle w:val="NormalTok"/>
+        </w:rPr>
+        <w:t xml:space="preserve">(test_matrix, </w:t>
+      </w:r>
+      <w:r>
+        <w:rPr>
           <w:rStyle w:val="KeywordTok"/>
         </w:rPr>
         <w:t xml:space="preserve">normTest</w:t>
@@ -13025,727 +14323,1688 @@
         <w:rPr>
           <w:rStyle w:val="NormalTok"/>
         </w:rPr>
+        <w:t xml:space="preserve">))</w:t>
+      </w:r>
+      <w:r>
+        <w:br w:type="textWrapping"/>
+      </w:r>
+      <w:r>
+        <w:rPr>
+          <w:rStyle w:val="NormalTok"/>
+        </w:rPr>
+        <w:t xml:space="preserve">test_matrix &lt;-</w:t>
+      </w:r>
+      <w:r>
+        <w:rPr>
+          <w:rStyle w:val="StringTok"/>
+        </w:rPr>
+        <w:t xml:space="preserve"> </w:t>
+      </w:r>
+      <w:r>
+        <w:rPr>
+          <w:rStyle w:val="KeywordTok"/>
+        </w:rPr>
+        <w:t xml:space="preserve">rbind</w:t>
+      </w:r>
+      <w:r>
+        <w:rPr>
+          <w:rStyle w:val="NormalTok"/>
+        </w:rPr>
+        <w:t xml:space="preserve">(test_matrix, </w:t>
+      </w:r>
+      <w:r>
+        <w:rPr>
+          <w:rStyle w:val="KeywordTok"/>
+        </w:rPr>
+        <w:t xml:space="preserve">normTest</w:t>
+      </w:r>
+      <w:r>
+        <w:rPr>
+          <w:rStyle w:val="NormalTok"/>
+        </w:rPr>
+        <w:t xml:space="preserve">(students.male[,</w:t>
+      </w:r>
+      <w:r>
+        <w:rPr>
+          <w:rStyle w:val="KeywordTok"/>
+        </w:rPr>
+        <w:t xml:space="preserve">c</w:t>
+      </w:r>
+      <w:r>
+        <w:rPr>
+          <w:rStyle w:val="NormalTok"/>
+        </w:rPr>
+        <w:t xml:space="preserve">(</w:t>
+      </w:r>
+      <w:r>
+        <w:rPr>
+          <w:rStyle w:val="StringTok"/>
+        </w:rPr>
+        <w:t xml:space="preserve">"score"</w:t>
+      </w:r>
+      <w:r>
+        <w:rPr>
+          <w:rStyle w:val="NormalTok"/>
+        </w:rPr>
+        <w:t xml:space="preserve">)], </w:t>
+      </w:r>
+      <w:r>
+        <w:rPr>
+          <w:rStyle w:val="StringTok"/>
+        </w:rPr>
+        <w:t xml:space="preserve">"score~male"</w:t>
+      </w:r>
+      <w:r>
+        <w:rPr>
+          <w:rStyle w:val="NormalTok"/>
+        </w:rPr>
+        <w:t xml:space="preserve">))</w:t>
+      </w:r>
+      <w:r>
+        <w:br w:type="textWrapping"/>
+      </w:r>
+      <w:r>
+        <w:rPr>
+          <w:rStyle w:val="NormalTok"/>
+        </w:rPr>
+        <w:t xml:space="preserve">test_matrix &lt;-</w:t>
+      </w:r>
+      <w:r>
+        <w:rPr>
+          <w:rStyle w:val="StringTok"/>
+        </w:rPr>
+        <w:t xml:space="preserve"> </w:t>
+      </w:r>
+      <w:r>
+        <w:rPr>
+          <w:rStyle w:val="KeywordTok"/>
+        </w:rPr>
+        <w:t xml:space="preserve">rbind</w:t>
+      </w:r>
+      <w:r>
+        <w:rPr>
+          <w:rStyle w:val="NormalTok"/>
+        </w:rPr>
+        <w:t xml:space="preserve">(test_matrix, </w:t>
+      </w:r>
+      <w:r>
+        <w:rPr>
+          <w:rStyle w:val="KeywordTok"/>
+        </w:rPr>
+        <w:t xml:space="preserve">normTest</w:t>
+      </w:r>
+      <w:r>
+        <w:rPr>
+          <w:rStyle w:val="NormalTok"/>
+        </w:rPr>
+        <w:t xml:space="preserve">(students.studytime[,</w:t>
+      </w:r>
+      <w:r>
+        <w:rPr>
+          <w:rStyle w:val="KeywordTok"/>
+        </w:rPr>
+        <w:t xml:space="preserve">c</w:t>
+      </w:r>
+      <w:r>
+        <w:rPr>
+          <w:rStyle w:val="NormalTok"/>
+        </w:rPr>
+        <w:t xml:space="preserve">(</w:t>
+      </w:r>
+      <w:r>
+        <w:rPr>
+          <w:rStyle w:val="StringTok"/>
+        </w:rPr>
+        <w:t xml:space="preserve">"score"</w:t>
+      </w:r>
+      <w:r>
+        <w:rPr>
+          <w:rStyle w:val="NormalTok"/>
+        </w:rPr>
+        <w:t xml:space="preserve">)], </w:t>
+      </w:r>
+      <w:r>
+        <w:rPr>
+          <w:rStyle w:val="StringTok"/>
+        </w:rPr>
+        <w:t xml:space="preserve">"score~studytime"</w:t>
+      </w:r>
+      <w:r>
+        <w:rPr>
+          <w:rStyle w:val="NormalTok"/>
+        </w:rPr>
+        <w:t xml:space="preserve">))</w:t>
+      </w:r>
+      <w:r>
+        <w:br w:type="textWrapping"/>
+      </w:r>
+      <w:r>
+        <w:rPr>
+          <w:rStyle w:val="NormalTok"/>
+        </w:rPr>
+        <w:t xml:space="preserve">test_matrix &lt;-</w:t>
+      </w:r>
+      <w:r>
+        <w:rPr>
+          <w:rStyle w:val="StringTok"/>
+        </w:rPr>
+        <w:t xml:space="preserve"> </w:t>
+      </w:r>
+      <w:r>
+        <w:rPr>
+          <w:rStyle w:val="KeywordTok"/>
+        </w:rPr>
+        <w:t xml:space="preserve">rbind</w:t>
+      </w:r>
+      <w:r>
+        <w:rPr>
+          <w:rStyle w:val="NormalTok"/>
+        </w:rPr>
+        <w:t xml:space="preserve">(test_matrix, </w:t>
+      </w:r>
+      <w:r>
+        <w:rPr>
+          <w:rStyle w:val="KeywordTok"/>
+        </w:rPr>
+        <w:t xml:space="preserve">normTest</w:t>
+      </w:r>
+      <w:r>
+        <w:rPr>
+          <w:rStyle w:val="NormalTok"/>
+        </w:rPr>
+        <w:t xml:space="preserve">(students.nostudytime[,</w:t>
+      </w:r>
+      <w:r>
+        <w:rPr>
+          <w:rStyle w:val="KeywordTok"/>
+        </w:rPr>
+        <w:t xml:space="preserve">c</w:t>
+      </w:r>
+      <w:r>
+        <w:rPr>
+          <w:rStyle w:val="NormalTok"/>
+        </w:rPr>
+        <w:t xml:space="preserve">(</w:t>
+      </w:r>
+      <w:r>
+        <w:rPr>
+          <w:rStyle w:val="StringTok"/>
+        </w:rPr>
+        <w:t xml:space="preserve">"score"</w:t>
+      </w:r>
+      <w:r>
+        <w:rPr>
+          <w:rStyle w:val="NormalTok"/>
+        </w:rPr>
+        <w:t xml:space="preserve">)], </w:t>
+      </w:r>
+      <w:r>
+        <w:rPr>
+          <w:rStyle w:val="StringTok"/>
+        </w:rPr>
+        <w:t xml:space="preserve">"score~nostudytime"</w:t>
+      </w:r>
+      <w:r>
+        <w:rPr>
+          <w:rStyle w:val="NormalTok"/>
+        </w:rPr>
+        <w:t xml:space="preserve">))</w:t>
+      </w:r>
+      <w:r>
+        <w:br w:type="textWrapping"/>
+      </w:r>
+      <w:r>
+        <w:rPr>
+          <w:rStyle w:val="NormalTok"/>
+        </w:rPr>
+        <w:t xml:space="preserve">test_matrix &lt;-</w:t>
+      </w:r>
+      <w:r>
+        <w:rPr>
+          <w:rStyle w:val="StringTok"/>
+        </w:rPr>
+        <w:t xml:space="preserve"> </w:t>
+      </w:r>
+      <w:r>
+        <w:rPr>
+          <w:rStyle w:val="KeywordTok"/>
+        </w:rPr>
+        <w:t xml:space="preserve">rbind</w:t>
+      </w:r>
+      <w:r>
+        <w:rPr>
+          <w:rStyle w:val="NormalTok"/>
+        </w:rPr>
+        <w:t xml:space="preserve">(test_matrix, </w:t>
+      </w:r>
+      <w:r>
+        <w:rPr>
+          <w:rStyle w:val="KeywordTok"/>
+        </w:rPr>
+        <w:t xml:space="preserve">normTest</w:t>
+      </w:r>
+      <w:r>
+        <w:rPr>
+          <w:rStyle w:val="NormalTok"/>
+        </w:rPr>
+        <w:t xml:space="preserve">(students.mayores[,</w:t>
+      </w:r>
+      <w:r>
+        <w:rPr>
+          <w:rStyle w:val="KeywordTok"/>
+        </w:rPr>
+        <w:t xml:space="preserve">c</w:t>
+      </w:r>
+      <w:r>
+        <w:rPr>
+          <w:rStyle w:val="NormalTok"/>
+        </w:rPr>
+        <w:t xml:space="preserve">(</w:t>
+      </w:r>
+      <w:r>
+        <w:rPr>
+          <w:rStyle w:val="StringTok"/>
+        </w:rPr>
+        <w:t xml:space="preserve">"score"</w:t>
+      </w:r>
+      <w:r>
+        <w:rPr>
+          <w:rStyle w:val="NormalTok"/>
+        </w:rPr>
+        <w:t xml:space="preserve">)], </w:t>
+      </w:r>
+      <w:r>
+        <w:rPr>
+          <w:rStyle w:val="StringTok"/>
+        </w:rPr>
+        <w:t xml:space="preserve">"score~mayores"</w:t>
+      </w:r>
+      <w:r>
+        <w:rPr>
+          <w:rStyle w:val="NormalTok"/>
+        </w:rPr>
+        <w:t xml:space="preserve">))</w:t>
+      </w:r>
+      <w:r>
+        <w:br w:type="textWrapping"/>
+      </w:r>
+      <w:r>
+        <w:rPr>
+          <w:rStyle w:val="NormalTok"/>
+        </w:rPr>
+        <w:t xml:space="preserve">test_matrix &lt;-</w:t>
+      </w:r>
+      <w:r>
+        <w:rPr>
+          <w:rStyle w:val="StringTok"/>
+        </w:rPr>
+        <w:t xml:space="preserve"> </w:t>
+      </w:r>
+      <w:r>
+        <w:rPr>
+          <w:rStyle w:val="KeywordTok"/>
+        </w:rPr>
+        <w:t xml:space="preserve">rbind</w:t>
+      </w:r>
+      <w:r>
+        <w:rPr>
+          <w:rStyle w:val="NormalTok"/>
+        </w:rPr>
+        <w:t xml:space="preserve">(test_matrix, </w:t>
+      </w:r>
+      <w:r>
+        <w:rPr>
+          <w:rStyle w:val="KeywordTok"/>
+        </w:rPr>
+        <w:t xml:space="preserve">normTest</w:t>
+      </w:r>
+      <w:r>
+        <w:rPr>
+          <w:rStyle w:val="NormalTok"/>
+        </w:rPr>
+        <w:t xml:space="preserve">(students.menores[,</w:t>
+      </w:r>
+      <w:r>
+        <w:rPr>
+          <w:rStyle w:val="KeywordTok"/>
+        </w:rPr>
+        <w:t xml:space="preserve">c</w:t>
+      </w:r>
+      <w:r>
+        <w:rPr>
+          <w:rStyle w:val="NormalTok"/>
+        </w:rPr>
+        <w:t xml:space="preserve">(</w:t>
+      </w:r>
+      <w:r>
+        <w:rPr>
+          <w:rStyle w:val="StringTok"/>
+        </w:rPr>
+        <w:t xml:space="preserve">"score"</w:t>
+      </w:r>
+      <w:r>
+        <w:rPr>
+          <w:rStyle w:val="NormalTok"/>
+        </w:rPr>
+        <w:t xml:space="preserve">)], </w:t>
+      </w:r>
+      <w:r>
+        <w:rPr>
+          <w:rStyle w:val="StringTok"/>
+        </w:rPr>
+        <w:t xml:space="preserve">"score~menores"</w:t>
+      </w:r>
+      <w:r>
+        <w:rPr>
+          <w:rStyle w:val="NormalTok"/>
+        </w:rPr>
+        <w:t xml:space="preserve">))</w:t>
+      </w:r>
+      <w:r>
+        <w:br w:type="textWrapping"/>
+      </w:r>
+      <w:r>
+        <w:rPr>
+          <w:rStyle w:val="NormalTok"/>
+        </w:rPr>
+        <w:t xml:space="preserve">test_matrix &lt;-</w:t>
+      </w:r>
+      <w:r>
+        <w:rPr>
+          <w:rStyle w:val="StringTok"/>
+        </w:rPr>
+        <w:t xml:space="preserve"> </w:t>
+      </w:r>
+      <w:r>
+        <w:rPr>
+          <w:rStyle w:val="KeywordTok"/>
+        </w:rPr>
+        <w:t xml:space="preserve">rbind</w:t>
+      </w:r>
+      <w:r>
+        <w:rPr>
+          <w:rStyle w:val="NormalTok"/>
+        </w:rPr>
+        <w:t xml:space="preserve">(test_matrix, </w:t>
+      </w:r>
+      <w:r>
+        <w:rPr>
+          <w:rStyle w:val="KeywordTok"/>
+        </w:rPr>
+        <w:t xml:space="preserve">normTest</w:t>
+      </w:r>
+      <w:r>
+        <w:rPr>
+          <w:rStyle w:val="NormalTok"/>
+        </w:rPr>
+        <w:t xml:space="preserve">(students.paid[,</w:t>
+      </w:r>
+      <w:r>
+        <w:rPr>
+          <w:rStyle w:val="KeywordTok"/>
+        </w:rPr>
+        <w:t xml:space="preserve">c</w:t>
+      </w:r>
+      <w:r>
+        <w:rPr>
+          <w:rStyle w:val="NormalTok"/>
+        </w:rPr>
+        <w:t xml:space="preserve">(</w:t>
+      </w:r>
+      <w:r>
+        <w:rPr>
+          <w:rStyle w:val="StringTok"/>
+        </w:rPr>
+        <w:t xml:space="preserve">"score"</w:t>
+      </w:r>
+      <w:r>
+        <w:rPr>
+          <w:rStyle w:val="NormalTok"/>
+        </w:rPr>
+        <w:t xml:space="preserve">)], </w:t>
+      </w:r>
+      <w:r>
+        <w:rPr>
+          <w:rStyle w:val="StringTok"/>
+        </w:rPr>
+        <w:t xml:space="preserve">"score~paid"</w:t>
+      </w:r>
+      <w:r>
+        <w:rPr>
+          <w:rStyle w:val="NormalTok"/>
+        </w:rPr>
+        <w:t xml:space="preserve">))</w:t>
+      </w:r>
+      <w:r>
+        <w:br w:type="textWrapping"/>
+      </w:r>
+      <w:r>
+        <w:rPr>
+          <w:rStyle w:val="NormalTok"/>
+        </w:rPr>
+        <w:t xml:space="preserve">test_matrix &lt;-</w:t>
+      </w:r>
+      <w:r>
+        <w:rPr>
+          <w:rStyle w:val="StringTok"/>
+        </w:rPr>
+        <w:t xml:space="preserve"> </w:t>
+      </w:r>
+      <w:r>
+        <w:rPr>
+          <w:rStyle w:val="KeywordTok"/>
+        </w:rPr>
+        <w:t xml:space="preserve">rbind</w:t>
+      </w:r>
+      <w:r>
+        <w:rPr>
+          <w:rStyle w:val="NormalTok"/>
+        </w:rPr>
+        <w:t xml:space="preserve">(test_matrix, </w:t>
+      </w:r>
+      <w:r>
+        <w:rPr>
+          <w:rStyle w:val="KeywordTok"/>
+        </w:rPr>
+        <w:t xml:space="preserve">normTest</w:t>
+      </w:r>
+      <w:r>
+        <w:rPr>
+          <w:rStyle w:val="NormalTok"/>
+        </w:rPr>
+        <w:t xml:space="preserve">(students.nopaid[,</w:t>
+      </w:r>
+      <w:r>
+        <w:rPr>
+          <w:rStyle w:val="KeywordTok"/>
+        </w:rPr>
+        <w:t xml:space="preserve">c</w:t>
+      </w:r>
+      <w:r>
+        <w:rPr>
+          <w:rStyle w:val="NormalTok"/>
+        </w:rPr>
+        <w:t xml:space="preserve">(</w:t>
+      </w:r>
+      <w:r>
+        <w:rPr>
+          <w:rStyle w:val="StringTok"/>
+        </w:rPr>
+        <w:t xml:space="preserve">"score"</w:t>
+      </w:r>
+      <w:r>
+        <w:rPr>
+          <w:rStyle w:val="NormalTok"/>
+        </w:rPr>
+        <w:t xml:space="preserve">)], </w:t>
+      </w:r>
+      <w:r>
+        <w:rPr>
+          <w:rStyle w:val="StringTok"/>
+        </w:rPr>
+        <w:t xml:space="preserve">"score~nopaid"</w:t>
+      </w:r>
+      <w:r>
+        <w:rPr>
+          <w:rStyle w:val="NormalTok"/>
+        </w:rPr>
+        <w:t xml:space="preserve">))</w:t>
+      </w:r>
+      <w:r>
+        <w:br w:type="textWrapping"/>
+      </w:r>
+      <w:r>
+        <w:rPr>
+          <w:rStyle w:val="NormalTok"/>
+        </w:rPr>
+        <w:t xml:space="preserve">test_matrix &lt;-</w:t>
+      </w:r>
+      <w:r>
+        <w:rPr>
+          <w:rStyle w:val="StringTok"/>
+        </w:rPr>
+        <w:t xml:space="preserve"> </w:t>
+      </w:r>
+      <w:r>
+        <w:rPr>
+          <w:rStyle w:val="KeywordTok"/>
+        </w:rPr>
+        <w:t xml:space="preserve">rbind</w:t>
+      </w:r>
+      <w:r>
+        <w:rPr>
+          <w:rStyle w:val="NormalTok"/>
+        </w:rPr>
+        <w:t xml:space="preserve">(test_matrix, </w:t>
+      </w:r>
+      <w:r>
+        <w:rPr>
+          <w:rStyle w:val="KeywordTok"/>
+        </w:rPr>
+        <w:t xml:space="preserve">normTest</w:t>
+      </w:r>
+      <w:r>
+        <w:rPr>
+          <w:rStyle w:val="NormalTok"/>
+        </w:rPr>
+        <w:t xml:space="preserve">(students.schoolsup[,</w:t>
+      </w:r>
+      <w:r>
+        <w:rPr>
+          <w:rStyle w:val="KeywordTok"/>
+        </w:rPr>
+        <w:t xml:space="preserve">c</w:t>
+      </w:r>
+      <w:r>
+        <w:rPr>
+          <w:rStyle w:val="NormalTok"/>
+        </w:rPr>
+        <w:t xml:space="preserve">(</w:t>
+      </w:r>
+      <w:r>
+        <w:rPr>
+          <w:rStyle w:val="StringTok"/>
+        </w:rPr>
+        <w:t xml:space="preserve">"score"</w:t>
+      </w:r>
+      <w:r>
+        <w:rPr>
+          <w:rStyle w:val="NormalTok"/>
+        </w:rPr>
+        <w:t xml:space="preserve">)], </w:t>
+      </w:r>
+      <w:r>
+        <w:rPr>
+          <w:rStyle w:val="StringTok"/>
+        </w:rPr>
+        <w:t xml:space="preserve">"score~schoolsup"</w:t>
+      </w:r>
+      <w:r>
+        <w:rPr>
+          <w:rStyle w:val="NormalTok"/>
+        </w:rPr>
+        <w:t xml:space="preserve">))</w:t>
+      </w:r>
+      <w:r>
+        <w:br w:type="textWrapping"/>
+      </w:r>
+      <w:r>
+        <w:rPr>
+          <w:rStyle w:val="NormalTok"/>
+        </w:rPr>
+        <w:t xml:space="preserve">test_matrix &lt;-</w:t>
+      </w:r>
+      <w:r>
+        <w:rPr>
+          <w:rStyle w:val="StringTok"/>
+        </w:rPr>
+        <w:t xml:space="preserve"> </w:t>
+      </w:r>
+      <w:r>
+        <w:rPr>
+          <w:rStyle w:val="KeywordTok"/>
+        </w:rPr>
+        <w:t xml:space="preserve">rbind</w:t>
+      </w:r>
+      <w:r>
+        <w:rPr>
+          <w:rStyle w:val="NormalTok"/>
+        </w:rPr>
+        <w:t xml:space="preserve">(test_matrix, </w:t>
+      </w:r>
+      <w:r>
+        <w:rPr>
+          <w:rStyle w:val="KeywordTok"/>
+        </w:rPr>
+        <w:t xml:space="preserve">normTest</w:t>
+      </w:r>
+      <w:r>
+        <w:rPr>
+          <w:rStyle w:val="NormalTok"/>
+        </w:rPr>
+        <w:t xml:space="preserve">(students.noschoolsup[,</w:t>
+      </w:r>
+      <w:r>
+        <w:rPr>
+          <w:rStyle w:val="KeywordTok"/>
+        </w:rPr>
+        <w:t xml:space="preserve">c</w:t>
+      </w:r>
+      <w:r>
+        <w:rPr>
+          <w:rStyle w:val="NormalTok"/>
+        </w:rPr>
+        <w:t xml:space="preserve">(</w:t>
+      </w:r>
+      <w:r>
+        <w:rPr>
+          <w:rStyle w:val="StringTok"/>
+        </w:rPr>
+        <w:t xml:space="preserve">"score"</w:t>
+      </w:r>
+      <w:r>
+        <w:rPr>
+          <w:rStyle w:val="NormalTok"/>
+        </w:rPr>
+        <w:t xml:space="preserve">)], </w:t>
+      </w:r>
+      <w:r>
+        <w:rPr>
+          <w:rStyle w:val="StringTok"/>
+        </w:rPr>
+        <w:t xml:space="preserve">"score~noschoolsup"</w:t>
+      </w:r>
+      <w:r>
+        <w:rPr>
+          <w:rStyle w:val="NormalTok"/>
+        </w:rPr>
+        <w:t xml:space="preserve">))</w:t>
+      </w:r>
+      <w:r>
+        <w:br w:type="textWrapping"/>
+      </w:r>
+      <w:r>
+        <w:rPr>
+          <w:rStyle w:val="NormalTok"/>
+        </w:rPr>
+        <w:t xml:space="preserve">test_matrix &lt;-</w:t>
+      </w:r>
+      <w:r>
+        <w:rPr>
+          <w:rStyle w:val="StringTok"/>
+        </w:rPr>
+        <w:t xml:space="preserve"> </w:t>
+      </w:r>
+      <w:r>
+        <w:rPr>
+          <w:rStyle w:val="KeywordTok"/>
+        </w:rPr>
+        <w:t xml:space="preserve">rbind</w:t>
+      </w:r>
+      <w:r>
+        <w:rPr>
+          <w:rStyle w:val="NormalTok"/>
+        </w:rPr>
+        <w:t xml:space="preserve">(test_matrix, </w:t>
+      </w:r>
+      <w:r>
+        <w:rPr>
+          <w:rStyle w:val="KeywordTok"/>
+        </w:rPr>
+        <w:t xml:space="preserve">normTest</w:t>
+      </w:r>
+      <w:r>
+        <w:rPr>
+          <w:rStyle w:val="NormalTok"/>
+        </w:rPr>
+        <w:t xml:space="preserve">(students.famsup[,</w:t>
+      </w:r>
+      <w:r>
+        <w:rPr>
+          <w:rStyle w:val="KeywordTok"/>
+        </w:rPr>
+        <w:t xml:space="preserve">c</w:t>
+      </w:r>
+      <w:r>
+        <w:rPr>
+          <w:rStyle w:val="NormalTok"/>
+        </w:rPr>
+        <w:t xml:space="preserve">(</w:t>
+      </w:r>
+      <w:r>
+        <w:rPr>
+          <w:rStyle w:val="StringTok"/>
+        </w:rPr>
+        <w:t xml:space="preserve">"score"</w:t>
+      </w:r>
+      <w:r>
+        <w:rPr>
+          <w:rStyle w:val="NormalTok"/>
+        </w:rPr>
+        <w:t xml:space="preserve">)], </w:t>
+      </w:r>
+      <w:r>
+        <w:rPr>
+          <w:rStyle w:val="StringTok"/>
+        </w:rPr>
+        <w:t xml:space="preserve">"score~famsup"</w:t>
+      </w:r>
+      <w:r>
+        <w:rPr>
+          <w:rStyle w:val="NormalTok"/>
+        </w:rPr>
+        <w:t xml:space="preserve">))</w:t>
+      </w:r>
+      <w:r>
+        <w:br w:type="textWrapping"/>
+      </w:r>
+      <w:r>
+        <w:rPr>
+          <w:rStyle w:val="NormalTok"/>
+        </w:rPr>
+        <w:t xml:space="preserve">test_matrix &lt;-</w:t>
+      </w:r>
+      <w:r>
+        <w:rPr>
+          <w:rStyle w:val="StringTok"/>
+        </w:rPr>
+        <w:t xml:space="preserve"> </w:t>
+      </w:r>
+      <w:r>
+        <w:rPr>
+          <w:rStyle w:val="KeywordTok"/>
+        </w:rPr>
+        <w:t xml:space="preserve">rbind</w:t>
+      </w:r>
+      <w:r>
+        <w:rPr>
+          <w:rStyle w:val="NormalTok"/>
+        </w:rPr>
+        <w:t xml:space="preserve">(test_matrix, </w:t>
+      </w:r>
+      <w:r>
+        <w:rPr>
+          <w:rStyle w:val="KeywordTok"/>
+        </w:rPr>
+        <w:t xml:space="preserve">normTest</w:t>
+      </w:r>
+      <w:r>
+        <w:rPr>
+          <w:rStyle w:val="NormalTok"/>
+        </w:rPr>
+        <w:t xml:space="preserve">(students.nofamsup[,</w:t>
+      </w:r>
+      <w:r>
+        <w:rPr>
+          <w:rStyle w:val="KeywordTok"/>
+        </w:rPr>
+        <w:t xml:space="preserve">c</w:t>
+      </w:r>
+      <w:r>
+        <w:rPr>
+          <w:rStyle w:val="NormalTok"/>
+        </w:rPr>
+        <w:t xml:space="preserve">(</w:t>
+      </w:r>
+      <w:r>
+        <w:rPr>
+          <w:rStyle w:val="StringTok"/>
+        </w:rPr>
+        <w:t xml:space="preserve">"score"</w:t>
+      </w:r>
+      <w:r>
+        <w:rPr>
+          <w:rStyle w:val="NormalTok"/>
+        </w:rPr>
+        <w:t xml:space="preserve">)], </w:t>
+      </w:r>
+      <w:r>
+        <w:rPr>
+          <w:rStyle w:val="StringTok"/>
+        </w:rPr>
+        <w:t xml:space="preserve">"score~nofamsup"</w:t>
+      </w:r>
+      <w:r>
+        <w:rPr>
+          <w:rStyle w:val="NormalTok"/>
+        </w:rPr>
+        <w:t xml:space="preserve">))</w:t>
+      </w:r>
+      <w:r>
+        <w:br w:type="textWrapping"/>
+      </w:r>
+      <w:r>
+        <w:rPr>
+          <w:rStyle w:val="NormalTok"/>
+        </w:rPr>
+        <w:t xml:space="preserve">pander</w:t>
+      </w:r>
+      <w:r>
+        <w:rPr>
+          <w:rStyle w:val="OperatorTok"/>
+        </w:rPr>
+        <w:t xml:space="preserve">::</w:t>
+      </w:r>
+      <w:r>
+        <w:rPr>
+          <w:rStyle w:val="KeywordTok"/>
+        </w:rPr>
+        <w:t xml:space="preserve">pander</w:t>
+      </w:r>
+      <w:r>
+        <w:rPr>
+          <w:rStyle w:val="NormalTok"/>
+        </w:rPr>
+        <w:t xml:space="preserve">(</w:t>
+      </w:r>
+      <w:r>
+        <w:rPr>
+          <w:rStyle w:val="KeywordTok"/>
+        </w:rPr>
+        <w:t xml:space="preserve">data.frame</w:t>
+      </w:r>
+      <w:r>
+        <w:rPr>
+          <w:rStyle w:val="NormalTok"/>
+        </w:rPr>
+        <w:t xml:space="preserve">(test_matrix), </w:t>
+      </w:r>
+      <w:r>
+        <w:rPr>
+          <w:rStyle w:val="DataTypeTok"/>
+        </w:rPr>
+        <w:t xml:space="preserve">split.table =</w:t>
+      </w:r>
+      <w:r>
+        <w:rPr>
+          <w:rStyle w:val="NormalTok"/>
+        </w:rPr>
+        <w:t xml:space="preserve"> </w:t>
+      </w:r>
+      <w:r>
+        <w:rPr>
+          <w:rStyle w:val="DecValTok"/>
+        </w:rPr>
+        <w:t xml:space="preserve">180</w:t>
+      </w:r>
+      <w:r>
+        <w:rPr>
+          <w:rStyle w:val="NormalTok"/>
+        </w:rPr>
         <w:t xml:space="preserve">)</w:t>
       </w:r>
     </w:p>
-    <w:p>
-      <w:pPr>
-        <w:pStyle w:val="SourceCode"/>
-      </w:pPr>
-      <w:r>
-        <w:rPr>
-          <w:rStyle w:val="VerbatimChar"/>
-        </w:rPr>
-        <w:t xml:space="preserve">## score~female FALSE TRUE FALSE FALSE  </w:t>
-      </w:r>
-    </w:p>
-    <w:p>
-      <w:pPr>
-        <w:pStyle w:val="SourceCode"/>
-      </w:pPr>
-      <w:r>
-        <w:rPr>
-          <w:rStyle w:val="KeywordTok"/>
-        </w:rPr>
-        <w:t xml:space="preserve">normTest</w:t>
-      </w:r>
-      <w:r>
-        <w:rPr>
-          <w:rStyle w:val="NormalTok"/>
-        </w:rPr>
-        <w:t xml:space="preserve">(students.male[,</w:t>
-      </w:r>
-      <w:r>
-        <w:rPr>
-          <w:rStyle w:val="KeywordTok"/>
-        </w:rPr>
-        <w:t xml:space="preserve">c</w:t>
-      </w:r>
-      <w:r>
-        <w:rPr>
-          <w:rStyle w:val="NormalTok"/>
-        </w:rPr>
-        <w:t xml:space="preserve">(</w:t>
-      </w:r>
-      <w:r>
-        <w:rPr>
-          <w:rStyle w:val="StringTok"/>
-        </w:rPr>
-        <w:t xml:space="preserve">"score"</w:t>
-      </w:r>
-      <w:r>
-        <w:rPr>
-          <w:rStyle w:val="NormalTok"/>
-        </w:rPr>
-        <w:t xml:space="preserve">)], </w:t>
-      </w:r>
-      <w:r>
-        <w:rPr>
-          <w:rStyle w:val="StringTok"/>
-        </w:rPr>
-        <w:t xml:space="preserve">"score~male"</w:t>
-      </w:r>
-      <w:r>
-        <w:rPr>
-          <w:rStyle w:val="NormalTok"/>
-        </w:rPr>
-        <w:t xml:space="preserve">)</w:t>
-      </w:r>
-    </w:p>
-    <w:p>
-      <w:pPr>
-        <w:pStyle w:val="SourceCode"/>
-      </w:pPr>
-      <w:r>
-        <w:rPr>
-          <w:rStyle w:val="VerbatimChar"/>
-        </w:rPr>
-        <w:t xml:space="preserve">## score~male   FALSE TRUE FALSE FALSE  </w:t>
-      </w:r>
-    </w:p>
-    <w:p>
-      <w:pPr>
-        <w:pStyle w:val="SourceCode"/>
-      </w:pPr>
-      <w:r>
-        <w:rPr>
-          <w:rStyle w:val="KeywordTok"/>
-        </w:rPr>
-        <w:t xml:space="preserve">normTest</w:t>
-      </w:r>
-      <w:r>
-        <w:rPr>
-          <w:rStyle w:val="NormalTok"/>
-        </w:rPr>
-        <w:t xml:space="preserve">(students.studytime[,</w:t>
-      </w:r>
-      <w:r>
-        <w:rPr>
-          <w:rStyle w:val="KeywordTok"/>
-        </w:rPr>
-        <w:t xml:space="preserve">c</w:t>
-      </w:r>
-      <w:r>
-        <w:rPr>
-          <w:rStyle w:val="NormalTok"/>
-        </w:rPr>
-        <w:t xml:space="preserve">(</w:t>
-      </w:r>
-      <w:r>
-        <w:rPr>
-          <w:rStyle w:val="StringTok"/>
-        </w:rPr>
-        <w:t xml:space="preserve">"score"</w:t>
-      </w:r>
-      <w:r>
-        <w:rPr>
-          <w:rStyle w:val="NormalTok"/>
-        </w:rPr>
-        <w:t xml:space="preserve">)], </w:t>
-      </w:r>
-      <w:r>
-        <w:rPr>
-          <w:rStyle w:val="StringTok"/>
-        </w:rPr>
-        <w:t xml:space="preserve">"score~studytime"</w:t>
-      </w:r>
-      <w:r>
-        <w:rPr>
-          <w:rStyle w:val="NormalTok"/>
-        </w:rPr>
-        <w:t xml:space="preserve">)</w:t>
-      </w:r>
-    </w:p>
-    <w:p>
-      <w:pPr>
-        <w:pStyle w:val="SourceCode"/>
-      </w:pPr>
-      <w:r>
-        <w:rPr>
-          <w:rStyle w:val="VerbatimChar"/>
-        </w:rPr>
-        <w:t xml:space="preserve">## score~studytime  TRUE TRUE FALSE TRUE    </w:t>
-      </w:r>
-    </w:p>
-    <w:p>
-      <w:pPr>
-        <w:pStyle w:val="SourceCode"/>
-      </w:pPr>
-      <w:r>
-        <w:rPr>
-          <w:rStyle w:val="KeywordTok"/>
-        </w:rPr>
-        <w:t xml:space="preserve">normTest</w:t>
-      </w:r>
-      <w:r>
-        <w:rPr>
-          <w:rStyle w:val="NormalTok"/>
-        </w:rPr>
-        <w:t xml:space="preserve">(students.nostudytime[,</w:t>
-      </w:r>
-      <w:r>
-        <w:rPr>
-          <w:rStyle w:val="KeywordTok"/>
-        </w:rPr>
-        <w:t xml:space="preserve">c</w:t>
-      </w:r>
-      <w:r>
-        <w:rPr>
-          <w:rStyle w:val="NormalTok"/>
-        </w:rPr>
-        <w:t xml:space="preserve">(</w:t>
-      </w:r>
-      <w:r>
-        <w:rPr>
-          <w:rStyle w:val="StringTok"/>
-        </w:rPr>
-        <w:t xml:space="preserve">"score"</w:t>
-      </w:r>
-      <w:r>
-        <w:rPr>
-          <w:rStyle w:val="NormalTok"/>
-        </w:rPr>
-        <w:t xml:space="preserve">)], </w:t>
-      </w:r>
-      <w:r>
-        <w:rPr>
-          <w:rStyle w:val="StringTok"/>
-        </w:rPr>
-        <w:t xml:space="preserve">"score~nostudytime"</w:t>
-      </w:r>
-      <w:r>
-        <w:rPr>
-          <w:rStyle w:val="NormalTok"/>
-        </w:rPr>
-        <w:t xml:space="preserve">)</w:t>
-      </w:r>
-    </w:p>
-    <w:p>
-      <w:pPr>
-        <w:pStyle w:val="SourceCode"/>
-      </w:pPr>
-      <w:r>
-        <w:rPr>
-          <w:rStyle w:val="VerbatimChar"/>
-        </w:rPr>
-        <w:t xml:space="preserve">## score~nostudytime    FALSE FALSE FALSE FALSE     </w:t>
-      </w:r>
-    </w:p>
-    <w:p>
-      <w:pPr>
-        <w:pStyle w:val="SourceCode"/>
-      </w:pPr>
-      <w:r>
-        <w:rPr>
-          <w:rStyle w:val="KeywordTok"/>
-        </w:rPr>
-        <w:t xml:space="preserve">normTest</w:t>
-      </w:r>
-      <w:r>
-        <w:rPr>
-          <w:rStyle w:val="NormalTok"/>
-        </w:rPr>
-        <w:t xml:space="preserve">(students.mayores[,</w:t>
-      </w:r>
-      <w:r>
-        <w:rPr>
-          <w:rStyle w:val="KeywordTok"/>
-        </w:rPr>
-        <w:t xml:space="preserve">c</w:t>
-      </w:r>
-      <w:r>
-        <w:rPr>
-          <w:rStyle w:val="NormalTok"/>
-        </w:rPr>
-        <w:t xml:space="preserve">(</w:t>
-      </w:r>
-      <w:r>
-        <w:rPr>
-          <w:rStyle w:val="StringTok"/>
-        </w:rPr>
-        <w:t xml:space="preserve">"score"</w:t>
-      </w:r>
-      <w:r>
-        <w:rPr>
-          <w:rStyle w:val="NormalTok"/>
-        </w:rPr>
-        <w:t xml:space="preserve">)], </w:t>
-      </w:r>
-      <w:r>
-        <w:rPr>
-          <w:rStyle w:val="StringTok"/>
-        </w:rPr>
-        <w:t xml:space="preserve">"score~mayores"</w:t>
-      </w:r>
-      <w:r>
-        <w:rPr>
-          <w:rStyle w:val="NormalTok"/>
-        </w:rPr>
-        <w:t xml:space="preserve">)</w:t>
-      </w:r>
-    </w:p>
-    <w:p>
-      <w:pPr>
-        <w:pStyle w:val="SourceCode"/>
-      </w:pPr>
-      <w:r>
-        <w:rPr>
-          <w:rStyle w:val="VerbatimChar"/>
-        </w:rPr>
-        <w:t xml:space="preserve">## score~mayores    FALSE TRUE FALSE FALSE  </w:t>
-      </w:r>
-    </w:p>
-    <w:p>
-      <w:pPr>
-        <w:pStyle w:val="SourceCode"/>
-      </w:pPr>
-      <w:r>
-        <w:rPr>
-          <w:rStyle w:val="KeywordTok"/>
-        </w:rPr>
-        <w:t xml:space="preserve">normTest</w:t>
-      </w:r>
-      <w:r>
-        <w:rPr>
-          <w:rStyle w:val="NormalTok"/>
-        </w:rPr>
-        <w:t xml:space="preserve">(students.menores[,</w:t>
-      </w:r>
-      <w:r>
-        <w:rPr>
-          <w:rStyle w:val="KeywordTok"/>
-        </w:rPr>
-        <w:t xml:space="preserve">c</w:t>
-      </w:r>
-      <w:r>
-        <w:rPr>
-          <w:rStyle w:val="NormalTok"/>
-        </w:rPr>
-        <w:t xml:space="preserve">(</w:t>
-      </w:r>
-      <w:r>
-        <w:rPr>
-          <w:rStyle w:val="StringTok"/>
-        </w:rPr>
-        <w:t xml:space="preserve">"score"</w:t>
-      </w:r>
-      <w:r>
-        <w:rPr>
-          <w:rStyle w:val="NormalTok"/>
-        </w:rPr>
-        <w:t xml:space="preserve">)], </w:t>
-      </w:r>
-      <w:r>
-        <w:rPr>
-          <w:rStyle w:val="StringTok"/>
-        </w:rPr>
-        <w:t xml:space="preserve">"score~menores"</w:t>
-      </w:r>
-      <w:r>
-        <w:rPr>
-          <w:rStyle w:val="NormalTok"/>
-        </w:rPr>
-        <w:t xml:space="preserve">)</w:t>
-      </w:r>
-    </w:p>
-    <w:p>
-      <w:pPr>
-        <w:pStyle w:val="SourceCode"/>
-      </w:pPr>
-      <w:r>
-        <w:rPr>
-          <w:rStyle w:val="VerbatimChar"/>
-        </w:rPr>
-        <w:t xml:space="preserve">## score~menores    TRUE TRUE TRUE TRUE     </w:t>
-      </w:r>
-    </w:p>
-    <w:p>
-      <w:pPr>
-        <w:pStyle w:val="SourceCode"/>
-      </w:pPr>
-      <w:r>
-        <w:rPr>
-          <w:rStyle w:val="KeywordTok"/>
-        </w:rPr>
-        <w:t xml:space="preserve">normTest</w:t>
-      </w:r>
-      <w:r>
-        <w:rPr>
-          <w:rStyle w:val="NormalTok"/>
-        </w:rPr>
-        <w:t xml:space="preserve">(students.paid[,</w:t>
-      </w:r>
-      <w:r>
-        <w:rPr>
-          <w:rStyle w:val="KeywordTok"/>
-        </w:rPr>
-        <w:t xml:space="preserve">c</w:t>
-      </w:r>
-      <w:r>
-        <w:rPr>
-          <w:rStyle w:val="NormalTok"/>
-        </w:rPr>
-        <w:t xml:space="preserve">(</w:t>
-      </w:r>
-      <w:r>
-        <w:rPr>
-          <w:rStyle w:val="StringTok"/>
-        </w:rPr>
-        <w:t xml:space="preserve">"score"</w:t>
-      </w:r>
-      <w:r>
-        <w:rPr>
-          <w:rStyle w:val="NormalTok"/>
-        </w:rPr>
-        <w:t xml:space="preserve">)], </w:t>
-      </w:r>
-      <w:r>
-        <w:rPr>
-          <w:rStyle w:val="StringTok"/>
-        </w:rPr>
-        <w:t xml:space="preserve">"score~paid"</w:t>
-      </w:r>
-      <w:r>
-        <w:rPr>
-          <w:rStyle w:val="NormalTok"/>
-        </w:rPr>
-        <w:t xml:space="preserve">)</w:t>
-      </w:r>
-    </w:p>
-    <w:p>
-      <w:pPr>
-        <w:pStyle w:val="SourceCode"/>
-      </w:pPr>
-      <w:r>
-        <w:rPr>
-          <w:rStyle w:val="VerbatimChar"/>
-        </w:rPr>
-        <w:t xml:space="preserve">## score~paid   TRUE TRUE TRUE TRUE     </w:t>
-      </w:r>
-    </w:p>
-    <w:p>
-      <w:pPr>
-        <w:pStyle w:val="SourceCode"/>
-      </w:pPr>
-      <w:r>
-        <w:rPr>
-          <w:rStyle w:val="KeywordTok"/>
-        </w:rPr>
-        <w:t xml:space="preserve">normTest</w:t>
-      </w:r>
-      <w:r>
-        <w:rPr>
-          <w:rStyle w:val="NormalTok"/>
-        </w:rPr>
-        <w:t xml:space="preserve">(students.nopaid[,</w:t>
-      </w:r>
-      <w:r>
-        <w:rPr>
-          <w:rStyle w:val="KeywordTok"/>
-        </w:rPr>
-        <w:t xml:space="preserve">c</w:t>
-      </w:r>
-      <w:r>
-        <w:rPr>
-          <w:rStyle w:val="NormalTok"/>
-        </w:rPr>
-        <w:t xml:space="preserve">(</w:t>
-      </w:r>
-      <w:r>
-        <w:rPr>
-          <w:rStyle w:val="StringTok"/>
-        </w:rPr>
-        <w:t xml:space="preserve">"score"</w:t>
-      </w:r>
-      <w:r>
-        <w:rPr>
-          <w:rStyle w:val="NormalTok"/>
-        </w:rPr>
-        <w:t xml:space="preserve">)], </w:t>
-      </w:r>
-      <w:r>
-        <w:rPr>
-          <w:rStyle w:val="StringTok"/>
-        </w:rPr>
-        <w:t xml:space="preserve">"score~nopaid"</w:t>
-      </w:r>
-      <w:r>
-        <w:rPr>
-          <w:rStyle w:val="NormalTok"/>
-        </w:rPr>
-        <w:t xml:space="preserve">)</w:t>
-      </w:r>
-    </w:p>
-    <w:p>
-      <w:pPr>
-        <w:pStyle w:val="SourceCode"/>
-      </w:pPr>
-      <w:r>
-        <w:rPr>
-          <w:rStyle w:val="VerbatimChar"/>
-        </w:rPr>
-        <w:t xml:space="preserve">## score~nopaid FALSE FALSE FALSE FALSE     </w:t>
-      </w:r>
-    </w:p>
-    <w:p>
-      <w:pPr>
-        <w:pStyle w:val="SourceCode"/>
-      </w:pPr>
-      <w:r>
-        <w:rPr>
-          <w:rStyle w:val="KeywordTok"/>
-        </w:rPr>
-        <w:t xml:space="preserve">normTest</w:t>
-      </w:r>
-      <w:r>
-        <w:rPr>
-          <w:rStyle w:val="NormalTok"/>
-        </w:rPr>
-        <w:t xml:space="preserve">(students.schoolsup[,</w:t>
-      </w:r>
-      <w:r>
-        <w:rPr>
-          <w:rStyle w:val="KeywordTok"/>
-        </w:rPr>
-        <w:t xml:space="preserve">c</w:t>
-      </w:r>
-      <w:r>
-        <w:rPr>
-          <w:rStyle w:val="NormalTok"/>
-        </w:rPr>
-        <w:t xml:space="preserve">(</w:t>
-      </w:r>
-      <w:r>
-        <w:rPr>
-          <w:rStyle w:val="StringTok"/>
-        </w:rPr>
-        <w:t xml:space="preserve">"score"</w:t>
-      </w:r>
-      <w:r>
-        <w:rPr>
-          <w:rStyle w:val="NormalTok"/>
-        </w:rPr>
-        <w:t xml:space="preserve">)], </w:t>
-      </w:r>
-      <w:r>
-        <w:rPr>
-          <w:rStyle w:val="StringTok"/>
-        </w:rPr>
-        <w:t xml:space="preserve">"score~schoolsup"</w:t>
-      </w:r>
-      <w:r>
-        <w:rPr>
-          <w:rStyle w:val="NormalTok"/>
-        </w:rPr>
-        <w:t xml:space="preserve">)</w:t>
-      </w:r>
-    </w:p>
-    <w:p>
-      <w:pPr>
-        <w:pStyle w:val="SourceCode"/>
-      </w:pPr>
-      <w:r>
-        <w:rPr>
-          <w:rStyle w:val="VerbatimChar"/>
-        </w:rPr>
-        <w:t xml:space="preserve">## score~schoolsup  TRUE TRUE TRUE TRUE     </w:t>
-      </w:r>
-    </w:p>
-    <w:p>
-      <w:pPr>
-        <w:pStyle w:val="SourceCode"/>
-      </w:pPr>
-      <w:r>
-        <w:rPr>
-          <w:rStyle w:val="KeywordTok"/>
-        </w:rPr>
-        <w:t xml:space="preserve">normTest</w:t>
-      </w:r>
-      <w:r>
-        <w:rPr>
-          <w:rStyle w:val="NormalTok"/>
-        </w:rPr>
-        <w:t xml:space="preserve">(students.noschoolsup[,</w:t>
-      </w:r>
-      <w:r>
-        <w:rPr>
-          <w:rStyle w:val="KeywordTok"/>
-        </w:rPr>
-        <w:t xml:space="preserve">c</w:t>
-      </w:r>
-      <w:r>
-        <w:rPr>
-          <w:rStyle w:val="NormalTok"/>
-        </w:rPr>
-        <w:t xml:space="preserve">(</w:t>
-      </w:r>
-      <w:r>
-        <w:rPr>
-          <w:rStyle w:val="StringTok"/>
-        </w:rPr>
-        <w:t xml:space="preserve">"score"</w:t>
-      </w:r>
-      <w:r>
-        <w:rPr>
-          <w:rStyle w:val="NormalTok"/>
-        </w:rPr>
-        <w:t xml:space="preserve">)], </w:t>
-      </w:r>
-      <w:r>
-        <w:rPr>
-          <w:rStyle w:val="StringTok"/>
-        </w:rPr>
-        <w:t xml:space="preserve">"score~noschoolsup"</w:t>
-      </w:r>
-      <w:r>
-        <w:rPr>
-          <w:rStyle w:val="NormalTok"/>
-        </w:rPr>
-        <w:t xml:space="preserve">)</w:t>
-      </w:r>
-    </w:p>
-    <w:p>
-      <w:pPr>
-        <w:pStyle w:val="SourceCode"/>
-      </w:pPr>
-      <w:r>
-        <w:rPr>
-          <w:rStyle w:val="VerbatimChar"/>
-        </w:rPr>
-        <w:t xml:space="preserve">## score~noschoolsup    FALSE FALSE FALSE FALSE     </w:t>
-      </w:r>
-    </w:p>
-    <w:p>
-      <w:pPr>
-        <w:pStyle w:val="SourceCode"/>
-      </w:pPr>
-      <w:r>
-        <w:rPr>
-          <w:rStyle w:val="KeywordTok"/>
-        </w:rPr>
-        <w:t xml:space="preserve">normTest</w:t>
-      </w:r>
-      <w:r>
-        <w:rPr>
-          <w:rStyle w:val="NormalTok"/>
-        </w:rPr>
-        <w:t xml:space="preserve">(students.famsup[,</w:t>
-      </w:r>
-      <w:r>
-        <w:rPr>
-          <w:rStyle w:val="KeywordTok"/>
-        </w:rPr>
-        <w:t xml:space="preserve">c</w:t>
-      </w:r>
-      <w:r>
-        <w:rPr>
-          <w:rStyle w:val="NormalTok"/>
-        </w:rPr>
-        <w:t xml:space="preserve">(</w:t>
-      </w:r>
-      <w:r>
-        <w:rPr>
-          <w:rStyle w:val="StringTok"/>
-        </w:rPr>
-        <w:t xml:space="preserve">"score"</w:t>
-      </w:r>
-      <w:r>
-        <w:rPr>
-          <w:rStyle w:val="NormalTok"/>
-        </w:rPr>
-        <w:t xml:space="preserve">)], </w:t>
-      </w:r>
-      <w:r>
-        <w:rPr>
-          <w:rStyle w:val="StringTok"/>
-        </w:rPr>
-        <w:t xml:space="preserve">"score~famsup"</w:t>
-      </w:r>
-      <w:r>
-        <w:rPr>
-          <w:rStyle w:val="NormalTok"/>
-        </w:rPr>
-        <w:t xml:space="preserve">)</w:t>
-      </w:r>
-    </w:p>
-    <w:p>
-      <w:pPr>
-        <w:pStyle w:val="SourceCode"/>
-      </w:pPr>
-      <w:r>
-        <w:rPr>
-          <w:rStyle w:val="VerbatimChar"/>
-        </w:rPr>
-        <w:t xml:space="preserve">## score~famsup FALSE TRUE FALSE TRUE   </w:t>
-      </w:r>
-    </w:p>
-    <w:p>
-      <w:pPr>
-        <w:pStyle w:val="SourceCode"/>
-      </w:pPr>
-      <w:r>
-        <w:rPr>
-          <w:rStyle w:val="KeywordTok"/>
-        </w:rPr>
-        <w:t xml:space="preserve">normTest</w:t>
-      </w:r>
-      <w:r>
-        <w:rPr>
-          <w:rStyle w:val="NormalTok"/>
-        </w:rPr>
-        <w:t xml:space="preserve">(students.nofamsup[,</w:t>
-      </w:r>
-      <w:r>
-        <w:rPr>
-          <w:rStyle w:val="KeywordTok"/>
-        </w:rPr>
-        <w:t xml:space="preserve">c</w:t>
-      </w:r>
-      <w:r>
-        <w:rPr>
-          <w:rStyle w:val="NormalTok"/>
-        </w:rPr>
-        <w:t xml:space="preserve">(</w:t>
-      </w:r>
-      <w:r>
-        <w:rPr>
-          <w:rStyle w:val="StringTok"/>
-        </w:rPr>
-        <w:t xml:space="preserve">"score"</w:t>
-      </w:r>
-      <w:r>
-        <w:rPr>
-          <w:rStyle w:val="NormalTok"/>
-        </w:rPr>
-        <w:t xml:space="preserve">)], </w:t>
-      </w:r>
-      <w:r>
-        <w:rPr>
-          <w:rStyle w:val="StringTok"/>
-        </w:rPr>
-        <w:t xml:space="preserve">"score~nofamsup"</w:t>
-      </w:r>
-      <w:r>
-        <w:rPr>
-          <w:rStyle w:val="NormalTok"/>
-        </w:rPr>
-        <w:t xml:space="preserve">)</w:t>
-      </w:r>
-    </w:p>
-    <w:p>
-      <w:pPr>
-        <w:pStyle w:val="SourceCode"/>
-      </w:pPr>
-      <w:r>
-        <w:rPr>
-          <w:rStyle w:val="VerbatimChar"/>
-        </w:rPr>
-        <w:t xml:space="preserve">## score~nofamsup   FALSE TRUE FALSE FALSE  </w:t>
-      </w:r>
-    </w:p>
-    <w:p>
-      <w:pPr>
-        <w:pStyle w:val="FirstParagraph"/>
+    <w:tbl>
+      <w:tblPr>
+        <w:tblStyle w:val="Table"/>
+        <w:tblW w:type="pct" w:w="4999.999999999999"/>
+        <w:tblLook w:firstRow="1"/>
+      </w:tblPr>
+      <w:tblGrid>
+        <w:gridCol w:w="1779"/>
+        <w:gridCol w:w="1690"/>
+        <w:gridCol w:w="1868"/>
+        <w:gridCol w:w="889"/>
+        <w:gridCol w:w="1690"/>
+      </w:tblGrid>
+      <w:tr>
+        <w:trPr>
+          <w:cnfStyle w:firstRow="1"/>
+        </w:trPr>
+        <w:tc>
+          <w:tcPr>
+            <w:tcBorders>
+              <w:bottom w:val="single"/>
+            </w:tcBorders>
+            <w:vAlign w:val="bottom"/>
+          </w:tcPr>
+          <w:p>
+            <w:pPr>
+              <w:pStyle w:val="Compact"/>
+              <w:jc w:val="center"/>
+            </w:pPr>
+            <w:r>
+              <w:t xml:space="preserve">Attribute</w:t>
+            </w:r>
+          </w:p>
+        </w:tc>
+        <w:tc>
+          <w:tcPr>
+            <w:tcBorders>
+              <w:bottom w:val="single"/>
+            </w:tcBorders>
+            <w:vAlign w:val="bottom"/>
+          </w:tcPr>
+          <w:p>
+            <w:pPr>
+              <w:pStyle w:val="Compact"/>
+              <w:jc w:val="center"/>
+            </w:pPr>
+            <w:r>
+              <w:t xml:space="preserve">Anderson.Darling</w:t>
+            </w:r>
+          </w:p>
+        </w:tc>
+        <w:tc>
+          <w:tcPr>
+            <w:tcBorders>
+              <w:bottom w:val="single"/>
+            </w:tcBorders>
+            <w:vAlign w:val="bottom"/>
+          </w:tcPr>
+          <w:p>
+            <w:pPr>
+              <w:pStyle w:val="Compact"/>
+              <w:jc w:val="center"/>
+            </w:pPr>
+            <w:r>
+              <w:t xml:space="preserve">Kolmogorov.Smirnov</w:t>
+            </w:r>
+          </w:p>
+        </w:tc>
+        <w:tc>
+          <w:tcPr>
+            <w:tcBorders>
+              <w:bottom w:val="single"/>
+            </w:tcBorders>
+            <w:vAlign w:val="bottom"/>
+          </w:tcPr>
+          <w:p>
+            <w:pPr>
+              <w:pStyle w:val="Compact"/>
+              <w:jc w:val="center"/>
+            </w:pPr>
+            <w:r>
+              <w:t xml:space="preserve">Shapiro</w:t>
+            </w:r>
+          </w:p>
+        </w:tc>
+        <w:tc>
+          <w:tcPr>
+            <w:tcBorders>
+              <w:bottom w:val="single"/>
+            </w:tcBorders>
+            <w:vAlign w:val="bottom"/>
+          </w:tcPr>
+          <w:p>
+            <w:pPr>
+              <w:pStyle w:val="Compact"/>
+              <w:jc w:val="center"/>
+            </w:pPr>
+            <w:r>
+              <w:t xml:space="preserve">Cramer.von.Mises</w:t>
+            </w:r>
+          </w:p>
+        </w:tc>
+      </w:tr>
+      <w:tr>
+        <w:tc>
+          <w:p>
+            <w:pPr>
+              <w:pStyle w:val="Compact"/>
+              <w:jc w:val="center"/>
+            </w:pPr>
+            <w:r>
+              <w:t xml:space="preserve">score~female</w:t>
+            </w:r>
+          </w:p>
+        </w:tc>
+        <w:tc>
+          <w:p>
+            <w:pPr>
+              <w:pStyle w:val="Compact"/>
+              <w:jc w:val="center"/>
+            </w:pPr>
+            <w:r>
+              <w:t xml:space="preserve">FALSE</w:t>
+            </w:r>
+          </w:p>
+        </w:tc>
+        <w:tc>
+          <w:p>
+            <w:pPr>
+              <w:pStyle w:val="Compact"/>
+              <w:jc w:val="center"/>
+            </w:pPr>
+            <w:r>
+              <w:t xml:space="preserve">TRUE</w:t>
+            </w:r>
+          </w:p>
+        </w:tc>
+        <w:tc>
+          <w:p>
+            <w:pPr>
+              <w:pStyle w:val="Compact"/>
+              <w:jc w:val="center"/>
+            </w:pPr>
+            <w:r>
+              <w:t xml:space="preserve">FALSE</w:t>
+            </w:r>
+          </w:p>
+        </w:tc>
+        <w:tc>
+          <w:p>
+            <w:pPr>
+              <w:pStyle w:val="Compact"/>
+              <w:jc w:val="center"/>
+            </w:pPr>
+            <w:r>
+              <w:t xml:space="preserve">FALSE</w:t>
+            </w:r>
+          </w:p>
+        </w:tc>
+      </w:tr>
+      <w:tr>
+        <w:tc>
+          <w:p>
+            <w:pPr>
+              <w:pStyle w:val="Compact"/>
+              <w:jc w:val="center"/>
+            </w:pPr>
+            <w:r>
+              <w:t xml:space="preserve">score~male</w:t>
+            </w:r>
+          </w:p>
+        </w:tc>
+        <w:tc>
+          <w:p>
+            <w:pPr>
+              <w:pStyle w:val="Compact"/>
+              <w:jc w:val="center"/>
+            </w:pPr>
+            <w:r>
+              <w:t xml:space="preserve">FALSE</w:t>
+            </w:r>
+          </w:p>
+        </w:tc>
+        <w:tc>
+          <w:p>
+            <w:pPr>
+              <w:pStyle w:val="Compact"/>
+              <w:jc w:val="center"/>
+            </w:pPr>
+            <w:r>
+              <w:t xml:space="preserve">TRUE</w:t>
+            </w:r>
+          </w:p>
+        </w:tc>
+        <w:tc>
+          <w:p>
+            <w:pPr>
+              <w:pStyle w:val="Compact"/>
+              <w:jc w:val="center"/>
+            </w:pPr>
+            <w:r>
+              <w:t xml:space="preserve">FALSE</w:t>
+            </w:r>
+          </w:p>
+        </w:tc>
+        <w:tc>
+          <w:p>
+            <w:pPr>
+              <w:pStyle w:val="Compact"/>
+              <w:jc w:val="center"/>
+            </w:pPr>
+            <w:r>
+              <w:t xml:space="preserve">FALSE</w:t>
+            </w:r>
+          </w:p>
+        </w:tc>
+      </w:tr>
+      <w:tr>
+        <w:tc>
+          <w:p>
+            <w:pPr>
+              <w:pStyle w:val="Compact"/>
+              <w:jc w:val="center"/>
+            </w:pPr>
+            <w:r>
+              <w:t xml:space="preserve">score~studytime</w:t>
+            </w:r>
+          </w:p>
+        </w:tc>
+        <w:tc>
+          <w:p>
+            <w:pPr>
+              <w:pStyle w:val="Compact"/>
+              <w:jc w:val="center"/>
+            </w:pPr>
+            <w:r>
+              <w:t xml:space="preserve">TRUE</w:t>
+            </w:r>
+          </w:p>
+        </w:tc>
+        <w:tc>
+          <w:p>
+            <w:pPr>
+              <w:pStyle w:val="Compact"/>
+              <w:jc w:val="center"/>
+            </w:pPr>
+            <w:r>
+              <w:t xml:space="preserve">TRUE</w:t>
+            </w:r>
+          </w:p>
+        </w:tc>
+        <w:tc>
+          <w:p>
+            <w:pPr>
+              <w:pStyle w:val="Compact"/>
+              <w:jc w:val="center"/>
+            </w:pPr>
+            <w:r>
+              <w:t xml:space="preserve">FALSE</w:t>
+            </w:r>
+          </w:p>
+        </w:tc>
+        <w:tc>
+          <w:p>
+            <w:pPr>
+              <w:pStyle w:val="Compact"/>
+              <w:jc w:val="center"/>
+            </w:pPr>
+            <w:r>
+              <w:t xml:space="preserve">TRUE</w:t>
+            </w:r>
+          </w:p>
+        </w:tc>
+      </w:tr>
+      <w:tr>
+        <w:tc>
+          <w:p>
+            <w:pPr>
+              <w:pStyle w:val="Compact"/>
+              <w:jc w:val="center"/>
+            </w:pPr>
+            <w:r>
+              <w:t xml:space="preserve">score~nostudytime</w:t>
+            </w:r>
+          </w:p>
+        </w:tc>
+        <w:tc>
+          <w:p>
+            <w:pPr>
+              <w:pStyle w:val="Compact"/>
+              <w:jc w:val="center"/>
+            </w:pPr>
+            <w:r>
+              <w:t xml:space="preserve">FALSE</w:t>
+            </w:r>
+          </w:p>
+        </w:tc>
+        <w:tc>
+          <w:p>
+            <w:pPr>
+              <w:pStyle w:val="Compact"/>
+              <w:jc w:val="center"/>
+            </w:pPr>
+            <w:r>
+              <w:t xml:space="preserve">FALSE</w:t>
+            </w:r>
+          </w:p>
+        </w:tc>
+        <w:tc>
+          <w:p>
+            <w:pPr>
+              <w:pStyle w:val="Compact"/>
+              <w:jc w:val="center"/>
+            </w:pPr>
+            <w:r>
+              <w:t xml:space="preserve">FALSE</w:t>
+            </w:r>
+          </w:p>
+        </w:tc>
+        <w:tc>
+          <w:p>
+            <w:pPr>
+              <w:pStyle w:val="Compact"/>
+              <w:jc w:val="center"/>
+            </w:pPr>
+            <w:r>
+              <w:t xml:space="preserve">FALSE</w:t>
+            </w:r>
+          </w:p>
+        </w:tc>
+      </w:tr>
+      <w:tr>
+        <w:tc>
+          <w:p>
+            <w:pPr>
+              <w:pStyle w:val="Compact"/>
+              <w:jc w:val="center"/>
+            </w:pPr>
+            <w:r>
+              <w:t xml:space="preserve">score~mayores</w:t>
+            </w:r>
+          </w:p>
+        </w:tc>
+        <w:tc>
+          <w:p>
+            <w:pPr>
+              <w:pStyle w:val="Compact"/>
+              <w:jc w:val="center"/>
+            </w:pPr>
+            <w:r>
+              <w:t xml:space="preserve">FALSE</w:t>
+            </w:r>
+          </w:p>
+        </w:tc>
+        <w:tc>
+          <w:p>
+            <w:pPr>
+              <w:pStyle w:val="Compact"/>
+              <w:jc w:val="center"/>
+            </w:pPr>
+            <w:r>
+              <w:t xml:space="preserve">TRUE</w:t>
+            </w:r>
+          </w:p>
+        </w:tc>
+        <w:tc>
+          <w:p>
+            <w:pPr>
+              <w:pStyle w:val="Compact"/>
+              <w:jc w:val="center"/>
+            </w:pPr>
+            <w:r>
+              <w:t xml:space="preserve">FALSE</w:t>
+            </w:r>
+          </w:p>
+        </w:tc>
+        <w:tc>
+          <w:p>
+            <w:pPr>
+              <w:pStyle w:val="Compact"/>
+              <w:jc w:val="center"/>
+            </w:pPr>
+            <w:r>
+              <w:t xml:space="preserve">FALSE</w:t>
+            </w:r>
+          </w:p>
+        </w:tc>
+      </w:tr>
+      <w:tr>
+        <w:tc>
+          <w:p>
+            <w:pPr>
+              <w:pStyle w:val="Compact"/>
+              <w:jc w:val="center"/>
+            </w:pPr>
+            <w:r>
+              <w:t xml:space="preserve">score~menores</w:t>
+            </w:r>
+          </w:p>
+        </w:tc>
+        <w:tc>
+          <w:p>
+            <w:pPr>
+              <w:pStyle w:val="Compact"/>
+              <w:jc w:val="center"/>
+            </w:pPr>
+            <w:r>
+              <w:t xml:space="preserve">TRUE</w:t>
+            </w:r>
+          </w:p>
+        </w:tc>
+        <w:tc>
+          <w:p>
+            <w:pPr>
+              <w:pStyle w:val="Compact"/>
+              <w:jc w:val="center"/>
+            </w:pPr>
+            <w:r>
+              <w:t xml:space="preserve">TRUE</w:t>
+            </w:r>
+          </w:p>
+        </w:tc>
+        <w:tc>
+          <w:p>
+            <w:pPr>
+              <w:pStyle w:val="Compact"/>
+              <w:jc w:val="center"/>
+            </w:pPr>
+            <w:r>
+              <w:t xml:space="preserve">TRUE</w:t>
+            </w:r>
+          </w:p>
+        </w:tc>
+        <w:tc>
+          <w:p>
+            <w:pPr>
+              <w:pStyle w:val="Compact"/>
+              <w:jc w:val="center"/>
+            </w:pPr>
+            <w:r>
+              <w:t xml:space="preserve">TRUE</w:t>
+            </w:r>
+          </w:p>
+        </w:tc>
+      </w:tr>
+      <w:tr>
+        <w:tc>
+          <w:p>
+            <w:pPr>
+              <w:pStyle w:val="Compact"/>
+              <w:jc w:val="center"/>
+            </w:pPr>
+            <w:r>
+              <w:t xml:space="preserve">score~paid</w:t>
+            </w:r>
+          </w:p>
+        </w:tc>
+        <w:tc>
+          <w:p>
+            <w:pPr>
+              <w:pStyle w:val="Compact"/>
+              <w:jc w:val="center"/>
+            </w:pPr>
+            <w:r>
+              <w:t xml:space="preserve">TRUE</w:t>
+            </w:r>
+          </w:p>
+        </w:tc>
+        <w:tc>
+          <w:p>
+            <w:pPr>
+              <w:pStyle w:val="Compact"/>
+              <w:jc w:val="center"/>
+            </w:pPr>
+            <w:r>
+              <w:t xml:space="preserve">TRUE</w:t>
+            </w:r>
+          </w:p>
+        </w:tc>
+        <w:tc>
+          <w:p>
+            <w:pPr>
+              <w:pStyle w:val="Compact"/>
+              <w:jc w:val="center"/>
+            </w:pPr>
+            <w:r>
+              <w:t xml:space="preserve">TRUE</w:t>
+            </w:r>
+          </w:p>
+        </w:tc>
+        <w:tc>
+          <w:p>
+            <w:pPr>
+              <w:pStyle w:val="Compact"/>
+              <w:jc w:val="center"/>
+            </w:pPr>
+            <w:r>
+              <w:t xml:space="preserve">TRUE</w:t>
+            </w:r>
+          </w:p>
+        </w:tc>
+      </w:tr>
+      <w:tr>
+        <w:tc>
+          <w:p>
+            <w:pPr>
+              <w:pStyle w:val="Compact"/>
+              <w:jc w:val="center"/>
+            </w:pPr>
+            <w:r>
+              <w:t xml:space="preserve">score~nopaid</w:t>
+            </w:r>
+          </w:p>
+        </w:tc>
+        <w:tc>
+          <w:p>
+            <w:pPr>
+              <w:pStyle w:val="Compact"/>
+              <w:jc w:val="center"/>
+            </w:pPr>
+            <w:r>
+              <w:t xml:space="preserve">FALSE</w:t>
+            </w:r>
+          </w:p>
+        </w:tc>
+        <w:tc>
+          <w:p>
+            <w:pPr>
+              <w:pStyle w:val="Compact"/>
+              <w:jc w:val="center"/>
+            </w:pPr>
+            <w:r>
+              <w:t xml:space="preserve">FALSE</w:t>
+            </w:r>
+          </w:p>
+        </w:tc>
+        <w:tc>
+          <w:p>
+            <w:pPr>
+              <w:pStyle w:val="Compact"/>
+              <w:jc w:val="center"/>
+            </w:pPr>
+            <w:r>
+              <w:t xml:space="preserve">FALSE</w:t>
+            </w:r>
+          </w:p>
+        </w:tc>
+        <w:tc>
+          <w:p>
+            <w:pPr>
+              <w:pStyle w:val="Compact"/>
+              <w:jc w:val="center"/>
+            </w:pPr>
+            <w:r>
+              <w:t xml:space="preserve">FALSE</w:t>
+            </w:r>
+          </w:p>
+        </w:tc>
+      </w:tr>
+      <w:tr>
+        <w:tc>
+          <w:p>
+            <w:pPr>
+              <w:pStyle w:val="Compact"/>
+              <w:jc w:val="center"/>
+            </w:pPr>
+            <w:r>
+              <w:t xml:space="preserve">score~schoolsup</w:t>
+            </w:r>
+          </w:p>
+        </w:tc>
+        <w:tc>
+          <w:p>
+            <w:pPr>
+              <w:pStyle w:val="Compact"/>
+              <w:jc w:val="center"/>
+            </w:pPr>
+            <w:r>
+              <w:t xml:space="preserve">TRUE</w:t>
+            </w:r>
+          </w:p>
+        </w:tc>
+        <w:tc>
+          <w:p>
+            <w:pPr>
+              <w:pStyle w:val="Compact"/>
+              <w:jc w:val="center"/>
+            </w:pPr>
+            <w:r>
+              <w:t xml:space="preserve">TRUE</w:t>
+            </w:r>
+          </w:p>
+        </w:tc>
+        <w:tc>
+          <w:p>
+            <w:pPr>
+              <w:pStyle w:val="Compact"/>
+              <w:jc w:val="center"/>
+            </w:pPr>
+            <w:r>
+              <w:t xml:space="preserve">TRUE</w:t>
+            </w:r>
+          </w:p>
+        </w:tc>
+        <w:tc>
+          <w:p>
+            <w:pPr>
+              <w:pStyle w:val="Compact"/>
+              <w:jc w:val="center"/>
+            </w:pPr>
+            <w:r>
+              <w:t xml:space="preserve">TRUE</w:t>
+            </w:r>
+          </w:p>
+        </w:tc>
+      </w:tr>
+      <w:tr>
+        <w:tc>
+          <w:p>
+            <w:pPr>
+              <w:pStyle w:val="Compact"/>
+              <w:jc w:val="center"/>
+            </w:pPr>
+            <w:r>
+              <w:t xml:space="preserve">score~noschoolsup</w:t>
+            </w:r>
+          </w:p>
+        </w:tc>
+        <w:tc>
+          <w:p>
+            <w:pPr>
+              <w:pStyle w:val="Compact"/>
+              <w:jc w:val="center"/>
+            </w:pPr>
+            <w:r>
+              <w:t xml:space="preserve">FALSE</w:t>
+            </w:r>
+          </w:p>
+        </w:tc>
+        <w:tc>
+          <w:p>
+            <w:pPr>
+              <w:pStyle w:val="Compact"/>
+              <w:jc w:val="center"/>
+            </w:pPr>
+            <w:r>
+              <w:t xml:space="preserve">FALSE</w:t>
+            </w:r>
+          </w:p>
+        </w:tc>
+        <w:tc>
+          <w:p>
+            <w:pPr>
+              <w:pStyle w:val="Compact"/>
+              <w:jc w:val="center"/>
+            </w:pPr>
+            <w:r>
+              <w:t xml:space="preserve">FALSE</w:t>
+            </w:r>
+          </w:p>
+        </w:tc>
+        <w:tc>
+          <w:p>
+            <w:pPr>
+              <w:pStyle w:val="Compact"/>
+              <w:jc w:val="center"/>
+            </w:pPr>
+            <w:r>
+              <w:t xml:space="preserve">FALSE</w:t>
+            </w:r>
+          </w:p>
+        </w:tc>
+      </w:tr>
+      <w:tr>
+        <w:tc>
+          <w:p>
+            <w:pPr>
+              <w:pStyle w:val="Compact"/>
+              <w:jc w:val="center"/>
+            </w:pPr>
+            <w:r>
+              <w:t xml:space="preserve">score~famsup</w:t>
+            </w:r>
+          </w:p>
+        </w:tc>
+        <w:tc>
+          <w:p>
+            <w:pPr>
+              <w:pStyle w:val="Compact"/>
+              <w:jc w:val="center"/>
+            </w:pPr>
+            <w:r>
+              <w:t xml:space="preserve">FALSE</w:t>
+            </w:r>
+          </w:p>
+        </w:tc>
+        <w:tc>
+          <w:p>
+            <w:pPr>
+              <w:pStyle w:val="Compact"/>
+              <w:jc w:val="center"/>
+            </w:pPr>
+            <w:r>
+              <w:t xml:space="preserve">TRUE</w:t>
+            </w:r>
+          </w:p>
+        </w:tc>
+        <w:tc>
+          <w:p>
+            <w:pPr>
+              <w:pStyle w:val="Compact"/>
+              <w:jc w:val="center"/>
+            </w:pPr>
+            <w:r>
+              <w:t xml:space="preserve">FALSE</w:t>
+            </w:r>
+          </w:p>
+        </w:tc>
+        <w:tc>
+          <w:p>
+            <w:pPr>
+              <w:pStyle w:val="Compact"/>
+              <w:jc w:val="center"/>
+            </w:pPr>
+            <w:r>
+              <w:t xml:space="preserve">TRUE</w:t>
+            </w:r>
+          </w:p>
+        </w:tc>
+      </w:tr>
+      <w:tr>
+        <w:tc>
+          <w:p>
+            <w:pPr>
+              <w:pStyle w:val="Compact"/>
+              <w:jc w:val="center"/>
+            </w:pPr>
+            <w:r>
+              <w:t xml:space="preserve">score~nofamsup</w:t>
+            </w:r>
+          </w:p>
+        </w:tc>
+        <w:tc>
+          <w:p>
+            <w:pPr>
+              <w:pStyle w:val="Compact"/>
+              <w:jc w:val="center"/>
+            </w:pPr>
+            <w:r>
+              <w:t xml:space="preserve">FALSE</w:t>
+            </w:r>
+          </w:p>
+        </w:tc>
+        <w:tc>
+          <w:p>
+            <w:pPr>
+              <w:pStyle w:val="Compact"/>
+              <w:jc w:val="center"/>
+            </w:pPr>
+            <w:r>
+              <w:t xml:space="preserve">TRUE</w:t>
+            </w:r>
+          </w:p>
+        </w:tc>
+        <w:tc>
+          <w:p>
+            <w:pPr>
+              <w:pStyle w:val="Compact"/>
+              <w:jc w:val="center"/>
+            </w:pPr>
+            <w:r>
+              <w:t xml:space="preserve">FALSE</w:t>
+            </w:r>
+          </w:p>
+        </w:tc>
+        <w:tc>
+          <w:p>
+            <w:pPr>
+              <w:pStyle w:val="Compact"/>
+              <w:jc w:val="center"/>
+            </w:pPr>
+            <w:r>
+              <w:t xml:space="preserve">FALSE</w:t>
+            </w:r>
+          </w:p>
+        </w:tc>
+      </w:tr>
+    </w:tbl>
+    <w:p>
+      <w:pPr>
+        <w:pStyle w:val="BodyText"/>
       </w:pPr>
       <w:r>
         <w:t xml:space="preserve">Según los resultados obtenidos vemos que, para los alumnos menores de 16 años, las notas medias sí siguen una distribución normal, y para el caso de los que reciben clases particulares pagadas también, así como, para aquellos que reciben apoyo educativo adicional . Para el caso de las alumnas femeninas, y de los grupos que reciben o no ayuda extraescolar o familiar, el test de Kolmogorov sí indica que las variables de notas medias siguen una distribución normal, pero el resto de test indican lo contrario.</w:t>
@@ -17139,7 +19398,7 @@
         <w:rPr>
           <w:rStyle w:val="VerbatimChar"/>
         </w:rPr>
-        <w:t xml:space="preserve">## S = 17567113, p-value &lt; 2.2e-16</w:t>
+        <w:t xml:space="preserve">## S = 17567000, p-value &lt; 2.2e-16</w:t>
       </w:r>
       <w:r>
         <w:br w:type="textWrapping"/>
@@ -17407,7 +19666,7 @@
         <w:rPr>
           <w:rStyle w:val="VerbatimChar"/>
         </w:rPr>
-        <w:t xml:space="preserve">## S = 19556166, p-value &lt; 2.2e-16</w:t>
+        <w:t xml:space="preserve">## S = 19556000, p-value &lt; 2.2e-16</w:t>
       </w:r>
       <w:r>
         <w:br w:type="textWrapping"/>
@@ -17675,7 +19934,7 @@
         <w:rPr>
           <w:rStyle w:val="VerbatimChar"/>
         </w:rPr>
-        <w:t xml:space="preserve">## S = 8335669, p-value &lt; 2.2e-16</w:t>
+        <w:t xml:space="preserve">## S = 8335700, p-value &lt; 2.2e-16</w:t>
       </w:r>
       <w:r>
         <w:br w:type="textWrapping"/>
@@ -17943,7 +20202,7 @@
         <w:rPr>
           <w:rStyle w:val="VerbatimChar"/>
         </w:rPr>
-        <w:t xml:space="preserve">## S = 7694747, p-value &lt; 2.2e-16</w:t>
+        <w:t xml:space="preserve">## S = 7694700, p-value &lt; 2.2e-16</w:t>
       </w:r>
       <w:r>
         <w:br w:type="textWrapping"/>
@@ -18211,7 +20470,7 @@
         <w:rPr>
           <w:rStyle w:val="VerbatimChar"/>
         </w:rPr>
-        <w:t xml:space="preserve">## S = 3943881, p-value &lt; 2.2e-16</w:t>
+        <w:t xml:space="preserve">## S = 3943900, p-value &lt; 2.2e-16</w:t>
       </w:r>
       <w:r>
         <w:br w:type="textWrapping"/>
@@ -18479,7 +20738,7 @@
         <w:rPr>
           <w:rStyle w:val="VerbatimChar"/>
         </w:rPr>
-        <w:t xml:space="preserve">## S = 3912492, p-value &lt; 2.2e-16</w:t>
+        <w:t xml:space="preserve">## S = 3912500, p-value &lt; 2.2e-16</w:t>
       </w:r>
       <w:r>
         <w:br w:type="textWrapping"/>
@@ -18671,7 +20930,7 @@
         <w:rPr>
           <w:rStyle w:val="VerbatimChar"/>
         </w:rPr>
-        <w:t xml:space="preserve">## W = 131096, p-value = 0.3296</w:t>
+        <w:t xml:space="preserve">## W = 131100, p-value = 0.3296</w:t>
       </w:r>
       <w:r>
         <w:br w:type="textWrapping"/>
@@ -19324,7 +21583,7 @@
         <w:rPr>
           <w:rStyle w:val="VerbatimChar"/>
         </w:rPr>
-        <w:t xml:space="preserve">## W = 93905, p-value = 0.05975</w:t>
+        <w:t xml:space="preserve">## W = 93904, p-value = 0.05975</w:t>
       </w:r>
       <w:r>
         <w:br w:type="textWrapping"/>
@@ -19577,7 +21836,7 @@
         <w:rPr>
           <w:rStyle w:val="VerbatimChar"/>
         </w:rPr>
-        <w:t xml:space="preserve">## W = 123887, p-value = 0.7474</w:t>
+        <w:t xml:space="preserve">## W = 123890, p-value = 0.7474</w:t>
       </w:r>
       <w:r>
         <w:br w:type="textWrapping"/>
@@ -21236,79 +23495,79 @@
         <w:rPr>
           <w:rStyle w:val="VerbatimChar"/>
         </w:rPr>
-        <w:t xml:space="preserve">##  [2,]      2 0.97325654</w:t>
-      </w:r>
-      <w:r>
-        <w:br w:type="textWrapping"/>
-      </w:r>
-      <w:r>
-        <w:rPr>
-          <w:rStyle w:val="VerbatimChar"/>
-        </w:rPr>
-        <w:t xml:space="preserve">##  [3,]      3 0.98576134</w:t>
-      </w:r>
-      <w:r>
-        <w:br w:type="textWrapping"/>
-      </w:r>
-      <w:r>
-        <w:rPr>
-          <w:rStyle w:val="VerbatimChar"/>
-        </w:rPr>
-        <w:t xml:space="preserve">##  [4,]      4 0.86178348</w:t>
-      </w:r>
-      <w:r>
-        <w:br w:type="textWrapping"/>
-      </w:r>
-      <w:r>
-        <w:rPr>
-          <w:rStyle w:val="VerbatimChar"/>
-        </w:rPr>
-        <w:t xml:space="preserve">##  [5,]      5 0.94277684</w:t>
-      </w:r>
-      <w:r>
-        <w:br w:type="textWrapping"/>
-      </w:r>
-      <w:r>
-        <w:rPr>
-          <w:rStyle w:val="VerbatimChar"/>
-        </w:rPr>
-        <w:t xml:space="preserve">##  [6,]      6 0.92335471</w:t>
-      </w:r>
-      <w:r>
-        <w:br w:type="textWrapping"/>
-      </w:r>
-      <w:r>
-        <w:rPr>
-          <w:rStyle w:val="VerbatimChar"/>
-        </w:rPr>
-        <w:t xml:space="preserve">##  [7,]      7 0.98576869</w:t>
-      </w:r>
-      <w:r>
-        <w:br w:type="textWrapping"/>
-      </w:r>
-      <w:r>
-        <w:rPr>
-          <w:rStyle w:val="VerbatimChar"/>
-        </w:rPr>
-        <w:t xml:space="preserve">##  [8,]      8 0.94352056</w:t>
-      </w:r>
-      <w:r>
-        <w:br w:type="textWrapping"/>
-      </w:r>
-      <w:r>
-        <w:rPr>
-          <w:rStyle w:val="VerbatimChar"/>
-        </w:rPr>
-        <w:t xml:space="preserve">##  [9,]      9 0.04501323</w:t>
-      </w:r>
-      <w:r>
-        <w:br w:type="textWrapping"/>
-      </w:r>
-      <w:r>
-        <w:rPr>
-          <w:rStyle w:val="VerbatimChar"/>
-        </w:rPr>
-        <w:t xml:space="preserve">## [10,]     10 0.04399938</w:t>
+        <w:t xml:space="preserve">##  [2,]      2 0.97498888</w:t>
+      </w:r>
+      <w:r>
+        <w:br w:type="textWrapping"/>
+      </w:r>
+      <w:r>
+        <w:rPr>
+          <w:rStyle w:val="VerbatimChar"/>
+        </w:rPr>
+        <w:t xml:space="preserve">##  [3,]      3 0.98591394</w:t>
+      </w:r>
+      <w:r>
+        <w:br w:type="textWrapping"/>
+      </w:r>
+      <w:r>
+        <w:rPr>
+          <w:rStyle w:val="VerbatimChar"/>
+        </w:rPr>
+        <w:t xml:space="preserve">##  [4,]      4 0.86655257</w:t>
+      </w:r>
+      <w:r>
+        <w:br w:type="textWrapping"/>
+      </w:r>
+      <w:r>
+        <w:rPr>
+          <w:rStyle w:val="VerbatimChar"/>
+        </w:rPr>
+        <w:t xml:space="preserve">##  [5,]      5 0.94427907</w:t>
+      </w:r>
+      <w:r>
+        <w:br w:type="textWrapping"/>
+      </w:r>
+      <w:r>
+        <w:rPr>
+          <w:rStyle w:val="VerbatimChar"/>
+        </w:rPr>
+        <w:t xml:space="preserve">##  [6,]      6 0.92639416</w:t>
+      </w:r>
+      <w:r>
+        <w:br w:type="textWrapping"/>
+      </w:r>
+      <w:r>
+        <w:rPr>
+          <w:rStyle w:val="VerbatimChar"/>
+        </w:rPr>
+        <w:t xml:space="preserve">##  [7,]      7 0.98594364</w:t>
+      </w:r>
+      <w:r>
+        <w:br w:type="textWrapping"/>
+      </w:r>
+      <w:r>
+        <w:rPr>
+          <w:rStyle w:val="VerbatimChar"/>
+        </w:rPr>
+        <w:t xml:space="preserve">##  [8,]      8 0.94475183</w:t>
+      </w:r>
+      <w:r>
+        <w:br w:type="textWrapping"/>
+      </w:r>
+      <w:r>
+        <w:rPr>
+          <w:rStyle w:val="VerbatimChar"/>
+        </w:rPr>
+        <w:t xml:space="preserve">##  [9,]      9 0.04653658</w:t>
+      </w:r>
+      <w:r>
+        <w:br w:type="textWrapping"/>
+      </w:r>
+      <w:r>
+        <w:rPr>
+          <w:rStyle w:val="VerbatimChar"/>
+        </w:rPr>
+        <w:t xml:space="preserve">## [10,]     10 0.04552835</w:t>
       </w:r>
     </w:p>
     <w:p>

</xml_diff>